<commit_message>
Refactor README and documentation; update image paths and enhance project details
</commit_message>
<xml_diff>
--- a/documentation/TaskTrackr Project Documentation.docx
+++ b/documentation/TaskTrackr Project Documentation.docx
@@ -24,7 +24,7 @@
           <w:b/>
           <w:bCs/>
         </w:rPr>
-        <w:t xml:space="preserve"> Project Documentation</w:t>
+        <w:t>: Student Productivity and Project Management Tool</w:t>
       </w:r>
     </w:p>
     <w:p>
@@ -37,8 +37,39 @@
       </w:pPr>
     </w:p>
     <w:p>
+      <w:pPr>
+        <w:rPr>
+          <w:b/>
+          <w:bCs/>
+        </w:rPr>
+      </w:pPr>
       <w:r>
-        <w:t xml:space="preserve">Project Title: </w:t>
+        <w:rPr>
+          <w:b/>
+          <w:bCs/>
+        </w:rPr>
+        <w:t>Description</w:t>
+      </w:r>
+    </w:p>
+    <w:p>
+      <w:pPr>
+        <w:ind w:firstLine="720"/>
+        <w:rPr>
+          <w:b/>
+          <w:bCs/>
+        </w:rPr>
+      </w:pPr>
+      <w:proofErr w:type="spellStart"/>
+      <w:r>
+        <w:rPr>
+          <w:b/>
+          <w:bCs/>
+        </w:rPr>
+        <w:t>TaskTrackr</w:t>
+      </w:r>
+      <w:proofErr w:type="spellEnd"/>
+      <w:r>
+        <w:t xml:space="preserve"> is a modern, web-based task and project management system designed to help individuals and teams organize, track, and complete their work efficiently. Built with PHP and MySQL, </w:t>
       </w:r>
       <w:proofErr w:type="spellStart"/>
       <w:r>
@@ -46,230 +77,437 @@
       </w:r>
       <w:proofErr w:type="spellEnd"/>
       <w:r>
-        <w:t xml:space="preserve">: Student Productivity and Project Management Tool </w:t>
+        <w:t xml:space="preserve"> allows users to create and manage projects, assign and monitor tasks, collaborate in groups, and receive timely notifications and reminders. The system features a user-friendly interface, real-time progress tracking, and automated reminders to ensure that deadlines are met and productivity is maximized</w:t>
+      </w:r>
+      <w:r>
+        <w:t xml:space="preserve">. </w:t>
       </w:r>
     </w:p>
     <w:p>
       <w:pPr>
-        <w:numPr>
-          <w:ilvl w:val="0"/>
-          <w:numId w:val="17"/>
-        </w:numPr>
+        <w:rPr>
+          <w:b/>
+          <w:bCs/>
+        </w:rPr>
       </w:pPr>
       <w:r>
-        <w:t>Project Description</w:t>
-      </w:r>
-    </w:p>
-    <w:p>
-      <w:pPr>
-        <w:ind w:left="720"/>
-      </w:pPr>
-      <w:proofErr w:type="spellStart"/>
-      <w:r>
-        <w:t>TaskTrackr</w:t>
-      </w:r>
-      <w:proofErr w:type="spellEnd"/>
-      <w:r>
-        <w:t xml:space="preserve"> is a web-based project and productivity management tool tailored for students to help them organize academic responsibilities, track tasks, and collaborate on group projects. It addresses common student challenges such as missed deadlines, poor group coordination, and overwhelming workloads by offering a centralized platform for time and task management. The system enables users to create tasks, assign deadlines and priorities, form and manage groups, collaborate on shared projects, and track overall progress through intuitive interfaces and smart notifications. With both individual and group productivity in mind, </w:t>
-      </w:r>
-      <w:proofErr w:type="spellStart"/>
-      <w:r>
-        <w:t>TaskTrackr</w:t>
-      </w:r>
-      <w:proofErr w:type="spellEnd"/>
-      <w:r>
-        <w:t xml:space="preserve"> supports an academic environment that encourages accountability, time management, and teamwork. </w:t>
-      </w:r>
-    </w:p>
-    <w:p>
-      <w:pPr>
-        <w:numPr>
-          <w:ilvl w:val="0"/>
-          <w:numId w:val="18"/>
-        </w:numPr>
-      </w:pPr>
-      <w:r>
+        <w:rPr>
+          <w:b/>
+          <w:bCs/>
+        </w:rPr>
         <w:t>Objectives</w:t>
       </w:r>
     </w:p>
     <w:p>
       <w:pPr>
-        <w:ind w:left="720"/>
+        <w:pStyle w:val="ListParagraph"/>
+        <w:numPr>
+          <w:ilvl w:val="0"/>
+          <w:numId w:val="36"/>
+        </w:numPr>
+        <w:rPr>
+          <w:b/>
+          <w:bCs/>
+        </w:rPr>
       </w:pPr>
       <w:r>
-        <w:t xml:space="preserve">Help students manage academic workloads efficiently. Minimize missed deadlines through reminders and task visibility. Facilitate collaboration and coordination in group projects. Provide a simple, user-friendly tool tailored to a student’s academic life. --- </w:t>
+        <w:t>To provide an intuitive platform for managing personal and group projects and tasks.</w:t>
       </w:r>
     </w:p>
     <w:p>
       <w:pPr>
+        <w:pStyle w:val="ListParagraph"/>
         <w:numPr>
           <w:ilvl w:val="0"/>
-          <w:numId w:val="19"/>
+          <w:numId w:val="36"/>
         </w:numPr>
+        <w:rPr>
+          <w:b/>
+          <w:bCs/>
+        </w:rPr>
       </w:pPr>
       <w:r>
+        <w:t>To enable users to create, assign, update, and track tasks and projects with ease.</w:t>
+      </w:r>
+    </w:p>
+    <w:p>
+      <w:pPr>
+        <w:pStyle w:val="ListParagraph"/>
+        <w:numPr>
+          <w:ilvl w:val="0"/>
+          <w:numId w:val="36"/>
+        </w:numPr>
+        <w:rPr>
+          <w:b/>
+          <w:bCs/>
+        </w:rPr>
+      </w:pPr>
+      <w:r>
+        <w:t>To facilitate collaboration through group management and task assignment features.</w:t>
+      </w:r>
+    </w:p>
+    <w:p>
+      <w:pPr>
+        <w:pStyle w:val="ListParagraph"/>
+        <w:numPr>
+          <w:ilvl w:val="0"/>
+          <w:numId w:val="36"/>
+        </w:numPr>
+        <w:rPr>
+          <w:b/>
+          <w:bCs/>
+        </w:rPr>
+      </w:pPr>
+      <w:r>
+        <w:t>To keep users informed and on schedule with in-app and email notifications and automated reminders.</w:t>
+      </w:r>
+    </w:p>
+    <w:p>
+      <w:pPr>
+        <w:pStyle w:val="ListParagraph"/>
+        <w:numPr>
+          <w:ilvl w:val="0"/>
+          <w:numId w:val="36"/>
+        </w:numPr>
+        <w:rPr>
+          <w:b/>
+          <w:bCs/>
+        </w:rPr>
+      </w:pPr>
+      <w:r>
+        <w:t>To offer a comprehensive dashboard for visualizing progress, upcoming deadlines, and overall productivity.</w:t>
+      </w:r>
+    </w:p>
+    <w:p>
+      <w:pPr>
+        <w:rPr>
+          <w:b/>
+          <w:bCs/>
+        </w:rPr>
+      </w:pPr>
+      <w:r>
+        <w:rPr>
+          <w:b/>
+          <w:bCs/>
+        </w:rPr>
         <w:t>Key Features</w:t>
       </w:r>
     </w:p>
     <w:p>
       <w:pPr>
+        <w:pStyle w:val="ListParagraph"/>
         <w:numPr>
-          <w:ilvl w:val="1"/>
-          <w:numId w:val="19"/>
+          <w:ilvl w:val="0"/>
+          <w:numId w:val="35"/>
         </w:numPr>
       </w:pPr>
       <w:r>
-        <w:t>Task Management</w:t>
+        <w:rPr>
+          <w:b/>
+          <w:bCs/>
+        </w:rPr>
+        <w:t>User Registration &amp; Authentication:</w:t>
       </w:r>
       <w:r>
-        <w:t xml:space="preserve"> - </w:t>
+        <w:t xml:space="preserve"> </w:t>
       </w:r>
       <w:r>
-        <w:t xml:space="preserve">Create, update, delete, and view tasks. Assign deadlines, priority levels (Low, Medium, High), and status (Pending, In Progress, Done). Each task is linked to a project and assigned to a user. </w:t>
+        <w:t>Secure sign-up, login, and session management for all users.</w:t>
       </w:r>
     </w:p>
     <w:p>
       <w:pPr>
+        <w:pStyle w:val="ListParagraph"/>
         <w:numPr>
-          <w:ilvl w:val="1"/>
-          <w:numId w:val="19"/>
+          <w:ilvl w:val="0"/>
+          <w:numId w:val="35"/>
         </w:numPr>
+        <w:rPr>
+          <w:b/>
+          <w:bCs/>
+        </w:rPr>
       </w:pPr>
       <w:r>
-        <w:t>Project Dashboard</w:t>
+        <w:rPr>
+          <w:b/>
+          <w:bCs/>
+        </w:rPr>
+        <w:t>Project Management:</w:t>
       </w:r>
       <w:r>
-        <w:t xml:space="preserve"> - </w:t>
+        <w:rPr>
+          <w:b/>
+          <w:bCs/>
+        </w:rPr>
+        <w:t xml:space="preserve"> </w:t>
       </w:r>
       <w:r>
-        <w:t xml:space="preserve">Create and manage academic projects. View project details including description, deadline, and assigned group. Each project is associated with a category (e.g., Thesis, Personal). </w:t>
+        <w:t>Create, edit, and delete projects. Projects can be individual or group-based, with deadlines and categories.</w:t>
       </w:r>
     </w:p>
     <w:p>
       <w:pPr>
+        <w:pStyle w:val="ListParagraph"/>
         <w:numPr>
-          <w:ilvl w:val="1"/>
-          <w:numId w:val="19"/>
+          <w:ilvl w:val="0"/>
+          <w:numId w:val="35"/>
         </w:numPr>
+        <w:rPr>
+          <w:b/>
+          <w:bCs/>
+        </w:rPr>
       </w:pPr>
       <w:r>
-        <w:t>Calendar Vie</w:t>
+        <w:rPr>
+          <w:b/>
+          <w:bCs/>
+        </w:rPr>
+        <w:t>Task Management:</w:t>
       </w:r>
       <w:r>
-        <w:t xml:space="preserve">w - </w:t>
+        <w:rPr>
+          <w:b/>
+          <w:bCs/>
+        </w:rPr>
+        <w:t xml:space="preserve"> </w:t>
       </w:r>
       <w:r>
-        <w:t xml:space="preserve">Visual display of task and project due dates. Helps students plan their week/month effectively. </w:t>
+        <w:t>Add, assign, update, and delete tasks within projects. Tasks have statuses (Pending, In Progress, Done, Overdue), priorities, and due dates.</w:t>
       </w:r>
     </w:p>
     <w:p>
       <w:pPr>
+        <w:pStyle w:val="ListParagraph"/>
         <w:numPr>
-          <w:ilvl w:val="1"/>
-          <w:numId w:val="19"/>
+          <w:ilvl w:val="0"/>
+          <w:numId w:val="35"/>
         </w:numPr>
+        <w:rPr>
+          <w:b/>
+          <w:bCs/>
+        </w:rPr>
       </w:pPr>
       <w:r>
-        <w:t>Group Collaboration</w:t>
+        <w:rPr>
+          <w:b/>
+          <w:bCs/>
+        </w:rPr>
+        <w:t>Group Collaboration:</w:t>
       </w:r>
       <w:r>
-        <w:t xml:space="preserve"> - </w:t>
+        <w:rPr>
+          <w:b/>
+          <w:bCs/>
+        </w:rPr>
+        <w:t xml:space="preserve"> </w:t>
       </w:r>
       <w:r>
-        <w:t xml:space="preserve">Create or join groups with fellow students. Groups can be assigned to one or more projects. Enables shared visibility of group tasks. </w:t>
+        <w:t>Create groups, invite users, and manage group membership. Assign group projects and tasks to group members.</w:t>
       </w:r>
     </w:p>
     <w:p>
       <w:pPr>
+        <w:pStyle w:val="ListParagraph"/>
         <w:numPr>
-          <w:ilvl w:val="1"/>
-          <w:numId w:val="19"/>
+          <w:ilvl w:val="0"/>
+          <w:numId w:val="35"/>
         </w:numPr>
+        <w:rPr>
+          <w:b/>
+          <w:bCs/>
+        </w:rPr>
       </w:pPr>
       <w:r>
-        <w:t>Progress Tracking</w:t>
+        <w:rPr>
+          <w:b/>
+          <w:bCs/>
+        </w:rPr>
+        <w:t>Dashboard &amp; Progress Tracking:</w:t>
       </w:r>
       <w:r>
-        <w:t xml:space="preserve"> - </w:t>
+        <w:rPr>
+          <w:b/>
+          <w:bCs/>
+        </w:rPr>
+        <w:t xml:space="preserve"> </w:t>
       </w:r>
       <w:r>
-        <w:t xml:space="preserve">Real-time statistics on task completion. View individual and group task status updates. </w:t>
+        <w:t>Visual dashboard with task summary cards, completion charts, and project progress bars. Calendar view for upcoming and overdue tasks.</w:t>
       </w:r>
     </w:p>
     <w:p>
       <w:pPr>
+        <w:pStyle w:val="ListParagraph"/>
         <w:numPr>
-          <w:ilvl w:val="1"/>
-          <w:numId w:val="19"/>
+          <w:ilvl w:val="0"/>
+          <w:numId w:val="35"/>
         </w:numPr>
+        <w:rPr>
+          <w:b/>
+          <w:bCs/>
+        </w:rPr>
       </w:pPr>
       <w:r>
-        <w:t>Smart Notifications</w:t>
+        <w:rPr>
+          <w:b/>
+          <w:bCs/>
+        </w:rPr>
+        <w:t>Notifications &amp; Reminders:</w:t>
       </w:r>
       <w:r>
-        <w:t xml:space="preserve"> - </w:t>
+        <w:rPr>
+          <w:b/>
+          <w:bCs/>
+        </w:rPr>
+        <w:t xml:space="preserve"> </w:t>
       </w:r>
       <w:r>
-        <w:t xml:space="preserve">Automated reminders for upcoming and overdue tasks. Email or in-app alerts based on deadlines and priorities. </w:t>
+        <w:t>In-app and email notifications for assignments, updates, and reminders. Automated reminders for upcoming and overdue tasks.</w:t>
       </w:r>
     </w:p>
     <w:p>
       <w:pPr>
+        <w:pStyle w:val="ListParagraph"/>
         <w:numPr>
-          <w:ilvl w:val="1"/>
-          <w:numId w:val="19"/>
+          <w:ilvl w:val="0"/>
+          <w:numId w:val="35"/>
         </w:numPr>
+        <w:rPr>
+          <w:b/>
+          <w:bCs/>
+        </w:rPr>
       </w:pPr>
       <w:r>
-        <w:t>Project Categorization</w:t>
+        <w:rPr>
+          <w:b/>
+          <w:bCs/>
+        </w:rPr>
+        <w:t>User Profile &amp; Settings:</w:t>
       </w:r>
       <w:r>
-        <w:t xml:space="preserve"> - </w:t>
+        <w:rPr>
+          <w:b/>
+          <w:bCs/>
+        </w:rPr>
+        <w:t xml:space="preserve"> </w:t>
       </w:r>
       <w:r>
-        <w:t xml:space="preserve">Projects can be categorized for easy sorting and filtering. Custom categories like “Capstone”, “Personal”, “Homework”, etc. </w:t>
+        <w:t>Update profile information, upload profile pictures, and set personal reminder preferences.</w:t>
       </w:r>
     </w:p>
     <w:p>
       <w:pPr>
+        <w:pStyle w:val="ListParagraph"/>
         <w:numPr>
           <w:ilvl w:val="0"/>
-          <w:numId w:val="27"/>
+          <w:numId w:val="35"/>
         </w:numPr>
+        <w:rPr>
+          <w:b/>
+          <w:bCs/>
+        </w:rPr>
       </w:pPr>
       <w:r>
-        <w:t>System Users</w:t>
+        <w:rPr>
+          <w:b/>
+          <w:bCs/>
+        </w:rPr>
+        <w:t>Categories:</w:t>
+      </w:r>
+      <w:r>
+        <w:rPr>
+          <w:b/>
+          <w:bCs/>
+        </w:rPr>
+        <w:t xml:space="preserve"> </w:t>
+      </w:r>
+      <w:r>
+        <w:t>Organize projects by customizable categories.</w:t>
       </w:r>
     </w:p>
     <w:p>
       <w:pPr>
-        <w:ind w:left="720"/>
+        <w:pStyle w:val="ListParagraph"/>
+        <w:numPr>
+          <w:ilvl w:val="0"/>
+          <w:numId w:val="35"/>
+        </w:numPr>
+        <w:rPr>
+          <w:b/>
+          <w:bCs/>
+        </w:rPr>
       </w:pPr>
       <w:r>
-        <w:lastRenderedPageBreak/>
-        <w:t xml:space="preserve">Students: Default user role with access to personal and group tasks. Group Members: Collaborate on projects and view group task progress. (Optional): Admin roles for system management. --- </w:t>
+        <w:rPr>
+          <w:b/>
+          <w:bCs/>
+        </w:rPr>
+        <w:t>Responsive, Modern UI:</w:t>
+      </w:r>
+      <w:r>
+        <w:rPr>
+          <w:b/>
+          <w:bCs/>
+        </w:rPr>
+        <w:t xml:space="preserve"> </w:t>
+      </w:r>
+      <w:r>
+        <w:t>Clean, mobile-friendly interface using Bootstrap 5 and icons.</w:t>
       </w:r>
     </w:p>
     <w:p>
       <w:pPr>
-        <w:numPr>
-          <w:ilvl w:val="0"/>
-          <w:numId w:val="28"/>
-        </w:numPr>
-      </w:pPr>
-      <w:r>
-        <w:t>Technology Stack</w:t>
-      </w:r>
+        <w:rPr>
+          <w:b/>
+          <w:bCs/>
+        </w:rPr>
+      </w:pPr>
     </w:p>
     <w:p>
       <w:pPr>
-        <w:numPr>
-          <w:ilvl w:val="0"/>
-          <w:numId w:val="29"/>
-        </w:numPr>
+        <w:rPr>
+          <w:b/>
+          <w:bCs/>
+        </w:rPr>
+      </w:pPr>
+    </w:p>
+    <w:p>
+      <w:pPr>
+        <w:rPr>
+          <w:b/>
+          <w:bCs/>
+        </w:rPr>
+      </w:pPr>
+    </w:p>
+    <w:p>
+      <w:pPr>
+        <w:rPr>
+          <w:b/>
+          <w:bCs/>
+        </w:rPr>
+      </w:pPr>
+    </w:p>
+    <w:p>
+      <w:pPr>
+        <w:rPr>
+          <w:b/>
+          <w:bCs/>
+        </w:rPr>
       </w:pPr>
       <w:r>
-        <w:t>Entity Relationship Diagram (ERD) – Summary</w:t>
+        <w:rPr>
+          <w:b/>
+          <w:bCs/>
+        </w:rPr>
+        <w:lastRenderedPageBreak/>
+        <w:t>Entity Relationship Diagram</w:t>
+      </w:r>
+      <w:r>
+        <w:rPr>
+          <w:b/>
+          <w:bCs/>
+        </w:rPr>
+        <w:t xml:space="preserve"> (ERD)</w:t>
       </w:r>
     </w:p>
     <w:p>
@@ -281,9 +519,25 @@
           <w:noProof/>
         </w:rPr>
         <w:drawing>
-          <wp:inline distT="0" distB="0" distL="0" distR="0" wp14:anchorId="2422CAD5" wp14:editId="6B9406A4">
-            <wp:extent cx="5768970" cy="3566160"/>
-            <wp:effectExtent l="0" t="0" r="3810" b="0"/>
+          <wp:anchor distT="0" distB="0" distL="114300" distR="114300" simplePos="0" relativeHeight="251658240" behindDoc="0" locked="0" layoutInCell="1" allowOverlap="1" wp14:anchorId="2422CAD5" wp14:editId="3A09E47C">
+            <wp:simplePos x="0" y="0"/>
+            <wp:positionH relativeFrom="column">
+              <wp:posOffset>76200</wp:posOffset>
+            </wp:positionH>
+            <wp:positionV relativeFrom="paragraph">
+              <wp:posOffset>0</wp:posOffset>
+            </wp:positionV>
+            <wp:extent cx="5805805" cy="3584575"/>
+            <wp:effectExtent l="0" t="0" r="4445" b="0"/>
+            <wp:wrapThrough wrapText="bothSides">
+              <wp:wrapPolygon edited="0">
+                <wp:start x="0" y="0"/>
+                <wp:lineTo x="0" y="21466"/>
+                <wp:lineTo x="21546" y="21466"/>
+                <wp:lineTo x="21546" y="0"/>
+                <wp:lineTo x="0" y="0"/>
+              </wp:wrapPolygon>
+            </wp:wrapThrough>
             <wp:docPr id="1315427970" name="Picture 5"/>
             <wp:cNvGraphicFramePr>
               <a:graphicFrameLocks xmlns:a="http://schemas.openxmlformats.org/drawingml/2006/main" noChangeAspect="1"/>
@@ -292,7 +546,7 @@
               <a:graphicData uri="http://schemas.openxmlformats.org/drawingml/2006/picture">
                 <pic:pic xmlns:pic="http://schemas.openxmlformats.org/drawingml/2006/picture">
                   <pic:nvPicPr>
-                    <pic:cNvPr id="1315427970" name="Picture 1315427970"/>
+                    <pic:cNvPr id="1315427970" name="Picture 5"/>
                     <pic:cNvPicPr/>
                   </pic:nvPicPr>
                   <pic:blipFill>
@@ -310,7 +564,7 @@
                   <pic:spPr>
                     <a:xfrm>
                       <a:off x="0" y="0"/>
-                      <a:ext cx="5806161" cy="3589150"/>
+                      <a:ext cx="5805805" cy="3584575"/>
                     </a:xfrm>
                     <a:prstGeom prst="rect">
                       <a:avLst/>
@@ -319,46 +573,2132 @@
                 </pic:pic>
               </a:graphicData>
             </a:graphic>
-          </wp:inline>
+          </wp:anchor>
         </w:drawing>
       </w:r>
     </w:p>
     <w:p>
       <w:pPr>
+        <w:pStyle w:val="ListParagraph"/>
         <w:numPr>
           <w:ilvl w:val="0"/>
-          <w:numId w:val="30"/>
+          <w:numId w:val="38"/>
         </w:numPr>
       </w:pPr>
       <w:r>
-        <w:t>Business Rules</w:t>
+        <w:rPr>
+          <w:b/>
+          <w:bCs/>
+        </w:rPr>
+        <w:t>Users:</w:t>
+      </w:r>
+      <w:r>
+        <w:t xml:space="preserve"> This entity stores all registered users, including their profile information and login credentials. Each user can have multiple settings, notifications, tasks, projects, and group memberships.</w:t>
       </w:r>
     </w:p>
     <w:p>
       <w:pPr>
-        <w:ind w:left="720"/>
-      </w:pPr>
+        <w:pStyle w:val="ListParagraph"/>
+        <w:numPr>
+          <w:ilvl w:val="0"/>
+          <w:numId w:val="37"/>
+        </w:numPr>
+      </w:pPr>
+      <w:proofErr w:type="spellStart"/>
       <w:r>
-        <w:t xml:space="preserve">A user may have zero or many tasks; each task must belong to one user. A project may or may not be assigned to groups. A group may or may not be linked to projects. A task must belong to one project. A project must be categorized under one category. A category can have many projects. Users can belong to many groups; each group must have at least one user. </w:t>
+        <w:rPr>
+          <w:b/>
+          <w:bCs/>
+        </w:rPr>
+        <w:t>User_Settings</w:t>
+      </w:r>
+      <w:proofErr w:type="spellEnd"/>
+      <w:r>
+        <w:rPr>
+          <w:b/>
+          <w:bCs/>
+        </w:rPr>
+        <w:t>:</w:t>
+      </w:r>
+      <w:r>
+        <w:t xml:space="preserve"> Each user has a single settings record, storing preferences such as how many days in advance they want to receive task reminders. This is a one-to-one relationship with Users.</w:t>
       </w:r>
     </w:p>
     <w:p>
       <w:pPr>
+        <w:pStyle w:val="ListParagraph"/>
         <w:numPr>
           <w:ilvl w:val="0"/>
-          <w:numId w:val="31"/>
+          <w:numId w:val="37"/>
         </w:numPr>
       </w:pPr>
       <w:r>
-        <w:t>Deliverables</w:t>
+        <w:rPr>
+          <w:b/>
+          <w:bCs/>
+        </w:rPr>
+        <w:t>Categories:</w:t>
+      </w:r>
+      <w:r>
+        <w:t xml:space="preserve"> Projects can be organized into categories (e.g., Homework, Work, Personal). Each project references a category, but categories are independent and reusable.</w:t>
       </w:r>
     </w:p>
     <w:p>
       <w:pPr>
-        <w:ind w:left="720"/>
+        <w:pStyle w:val="ListParagraph"/>
+        <w:numPr>
+          <w:ilvl w:val="0"/>
+          <w:numId w:val="37"/>
+        </w:numPr>
       </w:pPr>
       <w:r>
-        <w:t xml:space="preserve">Fully functional </w:t>
+        <w:rPr>
+          <w:b/>
+          <w:bCs/>
+        </w:rPr>
+        <w:t>Groups:</w:t>
+      </w:r>
+      <w:r>
+        <w:t xml:space="preserve"> Groups allow for collaborative work. Each group has a creator (a user) and can have multiple members.</w:t>
+      </w:r>
+    </w:p>
+    <w:p>
+      <w:pPr>
+        <w:pStyle w:val="ListParagraph"/>
+        <w:numPr>
+          <w:ilvl w:val="0"/>
+          <w:numId w:val="37"/>
+        </w:numPr>
+      </w:pPr>
+      <w:proofErr w:type="spellStart"/>
+      <w:r>
+        <w:rPr>
+          <w:b/>
+          <w:bCs/>
+        </w:rPr>
+        <w:t>User_Groups</w:t>
+      </w:r>
+      <w:proofErr w:type="spellEnd"/>
+      <w:r>
+        <w:rPr>
+          <w:b/>
+          <w:bCs/>
+        </w:rPr>
+        <w:t>:</w:t>
+      </w:r>
+      <w:r>
+        <w:t xml:space="preserve"> This is a join table that implements a many-to-many relationship between Users and Groups. A user can belong to multiple groups, and a group can have multiple users.</w:t>
+      </w:r>
+    </w:p>
+    <w:p>
+      <w:pPr>
+        <w:pStyle w:val="ListParagraph"/>
+        <w:numPr>
+          <w:ilvl w:val="0"/>
+          <w:numId w:val="37"/>
+        </w:numPr>
+      </w:pPr>
+      <w:r>
+        <w:rPr>
+          <w:b/>
+          <w:bCs/>
+        </w:rPr>
+        <w:t>Projects:</w:t>
+      </w:r>
+      <w:r>
+        <w:t xml:space="preserve"> Projects are the main organizational unit for tasks. Each project has a creator (user), may belong to a group (for group projects), and is assigned a category. Projects can be individual (no group) or group-based.</w:t>
+      </w:r>
+    </w:p>
+    <w:p>
+      <w:pPr>
+        <w:pStyle w:val="ListParagraph"/>
+        <w:numPr>
+          <w:ilvl w:val="0"/>
+          <w:numId w:val="37"/>
+        </w:numPr>
+      </w:pPr>
+      <w:r>
+        <w:rPr>
+          <w:b/>
+          <w:bCs/>
+        </w:rPr>
+        <w:t>Tasks:</w:t>
+      </w:r>
+      <w:r>
+        <w:t xml:space="preserve"> Tasks are the actionable items within projects. Each task belongs to a project and is assigned to a user. Tasks have attributes such as title, description, due date, priority, and status.</w:t>
+      </w:r>
+    </w:p>
+    <w:p>
+      <w:pPr>
+        <w:pStyle w:val="ListParagraph"/>
+        <w:numPr>
+          <w:ilvl w:val="0"/>
+          <w:numId w:val="37"/>
+        </w:numPr>
+      </w:pPr>
+      <w:r>
+        <w:rPr>
+          <w:b/>
+          <w:bCs/>
+        </w:rPr>
+        <w:t>Notifications:</w:t>
+      </w:r>
+      <w:r>
+        <w:t xml:space="preserve"> Notifications are generated for users when important events occur (e.g., task assigned, status updated, reminders). Each notification is linked to a user.</w:t>
+      </w:r>
+    </w:p>
+    <w:p>
+      <w:pPr>
+        <w:rPr>
+          <w:b/>
+          <w:bCs/>
+        </w:rPr>
+      </w:pPr>
+      <w:r>
+        <w:rPr>
+          <w:b/>
+          <w:bCs/>
+        </w:rPr>
+        <w:lastRenderedPageBreak/>
+        <w:t>Screenshots</w:t>
+      </w:r>
+    </w:p>
+    <w:tbl>
+      <w:tblPr>
+        <w:tblStyle w:val="TableGrid"/>
+        <w:tblW w:w="0" w:type="auto"/>
+        <w:tblBorders>
+          <w:top w:val="none" w:sz="0" w:space="0" w:color="auto"/>
+          <w:left w:val="none" w:sz="0" w:space="0" w:color="auto"/>
+          <w:bottom w:val="none" w:sz="0" w:space="0" w:color="auto"/>
+          <w:right w:val="none" w:sz="0" w:space="0" w:color="auto"/>
+          <w:insideH w:val="none" w:sz="0" w:space="0" w:color="auto"/>
+          <w:insideV w:val="none" w:sz="0" w:space="0" w:color="auto"/>
+        </w:tblBorders>
+        <w:tblLook w:val="04A0" w:firstRow="1" w:lastRow="0" w:firstColumn="1" w:lastColumn="0" w:noHBand="0" w:noVBand="1"/>
+      </w:tblPr>
+      <w:tblGrid>
+        <w:gridCol w:w="9360"/>
+      </w:tblGrid>
+      <w:tr>
+        <w:tc>
+          <w:tcPr>
+            <w:tcW w:w="9350" w:type="dxa"/>
+          </w:tcPr>
+          <w:p>
+            <w:pPr>
+              <w:rPr>
+                <w:b/>
+                <w:bCs/>
+              </w:rPr>
+            </w:pPr>
+            <w:r>
+              <w:rPr>
+                <w:b/>
+                <w:bCs/>
+                <w:noProof/>
+              </w:rPr>
+              <w:drawing>
+                <wp:inline distT="0" distB="0" distL="0" distR="0" wp14:anchorId="3E6706B0" wp14:editId="0702919B">
+                  <wp:extent cx="5943600" cy="3157220"/>
+                  <wp:effectExtent l="0" t="0" r="0" b="5080"/>
+                  <wp:docPr id="613534358" name="Picture 5"/>
+                  <wp:cNvGraphicFramePr>
+                    <a:graphicFrameLocks xmlns:a="http://schemas.openxmlformats.org/drawingml/2006/main" noChangeAspect="1"/>
+                  </wp:cNvGraphicFramePr>
+                  <a:graphic xmlns:a="http://schemas.openxmlformats.org/drawingml/2006/main">
+                    <a:graphicData uri="http://schemas.openxmlformats.org/drawingml/2006/picture">
+                      <pic:pic xmlns:pic="http://schemas.openxmlformats.org/drawingml/2006/picture">
+                        <pic:nvPicPr>
+                          <pic:cNvPr id="613534358" name="Picture 613534358"/>
+                          <pic:cNvPicPr/>
+                        </pic:nvPicPr>
+                        <pic:blipFill>
+                          <a:blip r:embed="rId6" cstate="print">
+                            <a:extLst>
+                              <a:ext uri="{28A0092B-C50C-407E-A947-70E740481C1C}">
+                                <a14:useLocalDpi xmlns:a14="http://schemas.microsoft.com/office/drawing/2010/main" val="0"/>
+                              </a:ext>
+                            </a:extLst>
+                          </a:blip>
+                          <a:stretch>
+                            <a:fillRect/>
+                          </a:stretch>
+                        </pic:blipFill>
+                        <pic:spPr>
+                          <a:xfrm>
+                            <a:off x="0" y="0"/>
+                            <a:ext cx="5943600" cy="3157220"/>
+                          </a:xfrm>
+                          <a:prstGeom prst="rect">
+                            <a:avLst/>
+                          </a:prstGeom>
+                        </pic:spPr>
+                      </pic:pic>
+                    </a:graphicData>
+                  </a:graphic>
+                </wp:inline>
+              </w:drawing>
+            </w:r>
+          </w:p>
+        </w:tc>
+      </w:tr>
+      <w:tr>
+        <w:tc>
+          <w:tcPr>
+            <w:tcW w:w="9350" w:type="dxa"/>
+          </w:tcPr>
+          <w:p>
+            <w:pPr>
+              <w:rPr>
+                <w:b/>
+                <w:bCs/>
+                <w:noProof/>
+              </w:rPr>
+            </w:pPr>
+            <w:r>
+              <w:rPr>
+                <w:b/>
+                <w:bCs/>
+                <w:noProof/>
+              </w:rPr>
+              <w:drawing>
+                <wp:inline distT="0" distB="0" distL="0" distR="0" wp14:anchorId="0F794FEF" wp14:editId="35AE9E7A">
+                  <wp:extent cx="5943600" cy="3157220"/>
+                  <wp:effectExtent l="0" t="0" r="0" b="5080"/>
+                  <wp:docPr id="2088906192" name="Picture 6"/>
+                  <wp:cNvGraphicFramePr>
+                    <a:graphicFrameLocks xmlns:a="http://schemas.openxmlformats.org/drawingml/2006/main" noChangeAspect="1"/>
+                  </wp:cNvGraphicFramePr>
+                  <a:graphic xmlns:a="http://schemas.openxmlformats.org/drawingml/2006/main">
+                    <a:graphicData uri="http://schemas.openxmlformats.org/drawingml/2006/picture">
+                      <pic:pic xmlns:pic="http://schemas.openxmlformats.org/drawingml/2006/picture">
+                        <pic:nvPicPr>
+                          <pic:cNvPr id="2088906192" name="Picture 2088906192"/>
+                          <pic:cNvPicPr/>
+                        </pic:nvPicPr>
+                        <pic:blipFill>
+                          <a:blip r:embed="rId7" cstate="print">
+                            <a:extLst>
+                              <a:ext uri="{28A0092B-C50C-407E-A947-70E740481C1C}">
+                                <a14:useLocalDpi xmlns:a14="http://schemas.microsoft.com/office/drawing/2010/main" val="0"/>
+                              </a:ext>
+                            </a:extLst>
+                          </a:blip>
+                          <a:stretch>
+                            <a:fillRect/>
+                          </a:stretch>
+                        </pic:blipFill>
+                        <pic:spPr>
+                          <a:xfrm>
+                            <a:off x="0" y="0"/>
+                            <a:ext cx="5943600" cy="3157220"/>
+                          </a:xfrm>
+                          <a:prstGeom prst="rect">
+                            <a:avLst/>
+                          </a:prstGeom>
+                        </pic:spPr>
+                      </pic:pic>
+                    </a:graphicData>
+                  </a:graphic>
+                </wp:inline>
+              </w:drawing>
+            </w:r>
+          </w:p>
+        </w:tc>
+      </w:tr>
+      <w:tr>
+        <w:tc>
+          <w:tcPr>
+            <w:tcW w:w="9350" w:type="dxa"/>
+          </w:tcPr>
+          <w:p>
+            <w:pPr>
+              <w:rPr>
+                <w:b/>
+                <w:bCs/>
+                <w:noProof/>
+              </w:rPr>
+            </w:pPr>
+            <w:r>
+              <w:rPr>
+                <w:b/>
+                <w:bCs/>
+                <w:noProof/>
+              </w:rPr>
+              <w:lastRenderedPageBreak/>
+              <w:drawing>
+                <wp:inline distT="0" distB="0" distL="0" distR="0" wp14:anchorId="6910C3DC" wp14:editId="17551260">
+                  <wp:extent cx="5943600" cy="3157220"/>
+                  <wp:effectExtent l="0" t="0" r="0" b="5080"/>
+                  <wp:docPr id="730109119" name="Picture 7"/>
+                  <wp:cNvGraphicFramePr>
+                    <a:graphicFrameLocks xmlns:a="http://schemas.openxmlformats.org/drawingml/2006/main" noChangeAspect="1"/>
+                  </wp:cNvGraphicFramePr>
+                  <a:graphic xmlns:a="http://schemas.openxmlformats.org/drawingml/2006/main">
+                    <a:graphicData uri="http://schemas.openxmlformats.org/drawingml/2006/picture">
+                      <pic:pic xmlns:pic="http://schemas.openxmlformats.org/drawingml/2006/picture">
+                        <pic:nvPicPr>
+                          <pic:cNvPr id="730109119" name="Picture 730109119"/>
+                          <pic:cNvPicPr/>
+                        </pic:nvPicPr>
+                        <pic:blipFill>
+                          <a:blip r:embed="rId8" cstate="print">
+                            <a:extLst>
+                              <a:ext uri="{28A0092B-C50C-407E-A947-70E740481C1C}">
+                                <a14:useLocalDpi xmlns:a14="http://schemas.microsoft.com/office/drawing/2010/main" val="0"/>
+                              </a:ext>
+                            </a:extLst>
+                          </a:blip>
+                          <a:stretch>
+                            <a:fillRect/>
+                          </a:stretch>
+                        </pic:blipFill>
+                        <pic:spPr>
+                          <a:xfrm>
+                            <a:off x="0" y="0"/>
+                            <a:ext cx="5943600" cy="3157220"/>
+                          </a:xfrm>
+                          <a:prstGeom prst="rect">
+                            <a:avLst/>
+                          </a:prstGeom>
+                        </pic:spPr>
+                      </pic:pic>
+                    </a:graphicData>
+                  </a:graphic>
+                </wp:inline>
+              </w:drawing>
+            </w:r>
+          </w:p>
+        </w:tc>
+      </w:tr>
+      <w:tr>
+        <w:tc>
+          <w:tcPr>
+            <w:tcW w:w="9350" w:type="dxa"/>
+          </w:tcPr>
+          <w:p>
+            <w:pPr>
+              <w:rPr>
+                <w:b/>
+                <w:bCs/>
+                <w:noProof/>
+              </w:rPr>
+            </w:pPr>
+            <w:r>
+              <w:rPr>
+                <w:b/>
+                <w:bCs/>
+                <w:noProof/>
+              </w:rPr>
+              <w:drawing>
+                <wp:inline distT="0" distB="0" distL="0" distR="0" wp14:anchorId="2E41ABD2" wp14:editId="1B369093">
+                  <wp:extent cx="5943600" cy="3157220"/>
+                  <wp:effectExtent l="0" t="0" r="0" b="5080"/>
+                  <wp:docPr id="1128764040" name="Picture 8"/>
+                  <wp:cNvGraphicFramePr>
+                    <a:graphicFrameLocks xmlns:a="http://schemas.openxmlformats.org/drawingml/2006/main" noChangeAspect="1"/>
+                  </wp:cNvGraphicFramePr>
+                  <a:graphic xmlns:a="http://schemas.openxmlformats.org/drawingml/2006/main">
+                    <a:graphicData uri="http://schemas.openxmlformats.org/drawingml/2006/picture">
+                      <pic:pic xmlns:pic="http://schemas.openxmlformats.org/drawingml/2006/picture">
+                        <pic:nvPicPr>
+                          <pic:cNvPr id="1128764040" name="Picture 1128764040"/>
+                          <pic:cNvPicPr/>
+                        </pic:nvPicPr>
+                        <pic:blipFill>
+                          <a:blip r:embed="rId9" cstate="print">
+                            <a:extLst>
+                              <a:ext uri="{28A0092B-C50C-407E-A947-70E740481C1C}">
+                                <a14:useLocalDpi xmlns:a14="http://schemas.microsoft.com/office/drawing/2010/main" val="0"/>
+                              </a:ext>
+                            </a:extLst>
+                          </a:blip>
+                          <a:stretch>
+                            <a:fillRect/>
+                          </a:stretch>
+                        </pic:blipFill>
+                        <pic:spPr>
+                          <a:xfrm>
+                            <a:off x="0" y="0"/>
+                            <a:ext cx="5943600" cy="3157220"/>
+                          </a:xfrm>
+                          <a:prstGeom prst="rect">
+                            <a:avLst/>
+                          </a:prstGeom>
+                        </pic:spPr>
+                      </pic:pic>
+                    </a:graphicData>
+                  </a:graphic>
+                </wp:inline>
+              </w:drawing>
+            </w:r>
+          </w:p>
+        </w:tc>
+      </w:tr>
+    </w:tbl>
+    <w:p>
+      <w:pPr>
+        <w:rPr>
+          <w:b/>
+          <w:bCs/>
+        </w:rPr>
+      </w:pPr>
+    </w:p>
+    <w:p>
+      <w:pPr>
+        <w:rPr>
+          <w:b/>
+          <w:bCs/>
+        </w:rPr>
+      </w:pPr>
+      <w:r>
+        <w:rPr>
+          <w:b/>
+          <w:bCs/>
+        </w:rPr>
+        <w:t>Sample SQL Queries</w:t>
+      </w:r>
+    </w:p>
+    <w:tbl>
+      <w:tblPr>
+        <w:tblStyle w:val="TableGrid"/>
+        <w:tblW w:w="0" w:type="auto"/>
+        <w:tblInd w:w="846" w:type="dxa"/>
+        <w:tblLook w:val="04A0" w:firstRow="1" w:lastRow="0" w:firstColumn="1" w:lastColumn="0" w:noHBand="0" w:noVBand="1"/>
+      </w:tblPr>
+      <w:tblGrid>
+        <w:gridCol w:w="1843"/>
+        <w:gridCol w:w="6661"/>
+      </w:tblGrid>
+      <w:tr>
+        <w:tc>
+          <w:tcPr>
+            <w:tcW w:w="1843" w:type="dxa"/>
+            <w:vAlign w:val="center"/>
+          </w:tcPr>
+          <w:p>
+            <w:pPr>
+              <w:jc w:val="center"/>
+              <w:rPr>
+                <w:b/>
+                <w:bCs/>
+              </w:rPr>
+            </w:pPr>
+            <w:r>
+              <w:rPr>
+                <w:b/>
+                <w:bCs/>
+              </w:rPr>
+              <w:t>Task Summary</w:t>
+            </w:r>
+          </w:p>
+        </w:tc>
+        <w:tc>
+          <w:tcPr>
+            <w:tcW w:w="6661" w:type="dxa"/>
+          </w:tcPr>
+          <w:p>
+            <w:pPr>
+              <w:rPr>
+                <w:rFonts w:ascii="Consolas" w:hAnsi="Consolas"/>
+              </w:rPr>
+            </w:pPr>
+            <w:r>
+              <w:rPr>
+                <w:rFonts w:ascii="Consolas" w:hAnsi="Consolas"/>
+              </w:rPr>
+              <w:t xml:space="preserve">SELECT </w:t>
+            </w:r>
+          </w:p>
+          <w:p>
+            <w:pPr>
+              <w:rPr>
+                <w:rFonts w:ascii="Consolas" w:hAnsi="Consolas"/>
+              </w:rPr>
+            </w:pPr>
+            <w:r>
+              <w:rPr>
+                <w:rFonts w:ascii="Consolas" w:hAnsi="Consolas"/>
+              </w:rPr>
+              <w:t xml:space="preserve">    CASE </w:t>
+            </w:r>
+          </w:p>
+          <w:p>
+            <w:pPr>
+              <w:rPr>
+                <w:rFonts w:ascii="Consolas" w:hAnsi="Consolas"/>
+              </w:rPr>
+            </w:pPr>
+            <w:r>
+              <w:rPr>
+                <w:rFonts w:ascii="Consolas" w:hAnsi="Consolas"/>
+              </w:rPr>
+              <w:t xml:space="preserve">        WHEN </w:t>
+            </w:r>
+            <w:proofErr w:type="spellStart"/>
+            <w:proofErr w:type="gramStart"/>
+            <w:r>
+              <w:rPr>
+                <w:rFonts w:ascii="Consolas" w:hAnsi="Consolas"/>
+              </w:rPr>
+              <w:t>t.status</w:t>
+            </w:r>
+            <w:proofErr w:type="spellEnd"/>
+            <w:proofErr w:type="gramEnd"/>
+            <w:r>
+              <w:rPr>
+                <w:rFonts w:ascii="Consolas" w:hAnsi="Consolas"/>
+              </w:rPr>
+              <w:t xml:space="preserve"> = 'Done' THEN 'Done'</w:t>
+            </w:r>
+          </w:p>
+          <w:p>
+            <w:pPr>
+              <w:rPr>
+                <w:rFonts w:ascii="Consolas" w:hAnsi="Consolas"/>
+              </w:rPr>
+            </w:pPr>
+            <w:r>
+              <w:rPr>
+                <w:rFonts w:ascii="Consolas" w:hAnsi="Consolas"/>
+              </w:rPr>
+              <w:t xml:space="preserve">        WHEN </w:t>
+            </w:r>
+            <w:proofErr w:type="spellStart"/>
+            <w:r>
+              <w:rPr>
+                <w:rFonts w:ascii="Consolas" w:hAnsi="Consolas"/>
+              </w:rPr>
+              <w:t>t.due_date</w:t>
+            </w:r>
+            <w:proofErr w:type="spellEnd"/>
+            <w:r>
+              <w:rPr>
+                <w:rFonts w:ascii="Consolas" w:hAnsi="Consolas"/>
+              </w:rPr>
+              <w:t xml:space="preserve"> &lt; </w:t>
+            </w:r>
+            <w:proofErr w:type="gramStart"/>
+            <w:r>
+              <w:rPr>
+                <w:rFonts w:ascii="Consolas" w:hAnsi="Consolas"/>
+              </w:rPr>
+              <w:t>CURDATE(</w:t>
+            </w:r>
+            <w:proofErr w:type="gramEnd"/>
+            <w:r>
+              <w:rPr>
+                <w:rFonts w:ascii="Consolas" w:hAnsi="Consolas"/>
+              </w:rPr>
+              <w:t>) THEN 'Overdue'</w:t>
+            </w:r>
+          </w:p>
+          <w:p>
+            <w:pPr>
+              <w:rPr>
+                <w:rFonts w:ascii="Consolas" w:hAnsi="Consolas"/>
+              </w:rPr>
+            </w:pPr>
+            <w:r>
+              <w:rPr>
+                <w:rFonts w:ascii="Consolas" w:hAnsi="Consolas"/>
+              </w:rPr>
+              <w:t xml:space="preserve">        ELSE </w:t>
+            </w:r>
+            <w:proofErr w:type="spellStart"/>
+            <w:proofErr w:type="gramStart"/>
+            <w:r>
+              <w:rPr>
+                <w:rFonts w:ascii="Consolas" w:hAnsi="Consolas"/>
+              </w:rPr>
+              <w:t>t.status</w:t>
+            </w:r>
+            <w:proofErr w:type="spellEnd"/>
+            <w:proofErr w:type="gramEnd"/>
+          </w:p>
+          <w:p>
+            <w:pPr>
+              <w:rPr>
+                <w:rFonts w:ascii="Consolas" w:hAnsi="Consolas"/>
+              </w:rPr>
+            </w:pPr>
+            <w:r>
+              <w:rPr>
+                <w:rFonts w:ascii="Consolas" w:hAnsi="Consolas"/>
+              </w:rPr>
+              <w:t xml:space="preserve">    END AS </w:t>
+            </w:r>
+            <w:proofErr w:type="spellStart"/>
+            <w:r>
+              <w:rPr>
+                <w:rFonts w:ascii="Consolas" w:hAnsi="Consolas"/>
+              </w:rPr>
+              <w:t>status_group</w:t>
+            </w:r>
+            <w:proofErr w:type="spellEnd"/>
+            <w:r>
+              <w:rPr>
+                <w:rFonts w:ascii="Consolas" w:hAnsi="Consolas"/>
+              </w:rPr>
+              <w:t>,</w:t>
+            </w:r>
+          </w:p>
+          <w:p>
+            <w:pPr>
+              <w:rPr>
+                <w:rFonts w:ascii="Consolas" w:hAnsi="Consolas"/>
+              </w:rPr>
+            </w:pPr>
+            <w:r>
+              <w:rPr>
+                <w:rFonts w:ascii="Consolas" w:hAnsi="Consolas"/>
+              </w:rPr>
+              <w:t xml:space="preserve">    </w:t>
+            </w:r>
+            <w:proofErr w:type="gramStart"/>
+            <w:r>
+              <w:rPr>
+                <w:rFonts w:ascii="Consolas" w:hAnsi="Consolas"/>
+              </w:rPr>
+              <w:t>COUNT(</w:t>
+            </w:r>
+            <w:proofErr w:type="gramEnd"/>
+            <w:r>
+              <w:rPr>
+                <w:rFonts w:ascii="Consolas" w:hAnsi="Consolas"/>
+              </w:rPr>
+              <w:t xml:space="preserve">*) AS count </w:t>
+            </w:r>
+          </w:p>
+          <w:p>
+            <w:pPr>
+              <w:rPr>
+                <w:rFonts w:ascii="Consolas" w:hAnsi="Consolas"/>
+              </w:rPr>
+            </w:pPr>
+            <w:r>
+              <w:rPr>
+                <w:rFonts w:ascii="Consolas" w:hAnsi="Consolas"/>
+              </w:rPr>
+              <w:t xml:space="preserve">FROM Tasks t LEFT JOIN Projects p </w:t>
+            </w:r>
+          </w:p>
+          <w:p>
+            <w:pPr>
+              <w:rPr>
+                <w:rFonts w:ascii="Consolas" w:hAnsi="Consolas"/>
+              </w:rPr>
+            </w:pPr>
+            <w:r>
+              <w:rPr>
+                <w:rFonts w:ascii="Consolas" w:hAnsi="Consolas"/>
+              </w:rPr>
+              <w:lastRenderedPageBreak/>
+              <w:t xml:space="preserve">ON </w:t>
+            </w:r>
+            <w:proofErr w:type="spellStart"/>
+            <w:proofErr w:type="gramStart"/>
+            <w:r>
+              <w:rPr>
+                <w:rFonts w:ascii="Consolas" w:hAnsi="Consolas"/>
+              </w:rPr>
+              <w:t>t.project</w:t>
+            </w:r>
+            <w:proofErr w:type="gramEnd"/>
+            <w:r>
+              <w:rPr>
+                <w:rFonts w:ascii="Consolas" w:hAnsi="Consolas"/>
+              </w:rPr>
+              <w:t>_id</w:t>
+            </w:r>
+            <w:proofErr w:type="spellEnd"/>
+            <w:r>
+              <w:rPr>
+                <w:rFonts w:ascii="Consolas" w:hAnsi="Consolas"/>
+              </w:rPr>
+              <w:t xml:space="preserve"> = </w:t>
+            </w:r>
+            <w:proofErr w:type="spellStart"/>
+            <w:proofErr w:type="gramStart"/>
+            <w:r>
+              <w:rPr>
+                <w:rFonts w:ascii="Consolas" w:hAnsi="Consolas"/>
+              </w:rPr>
+              <w:t>p.project</w:t>
+            </w:r>
+            <w:proofErr w:type="gramEnd"/>
+            <w:r>
+              <w:rPr>
+                <w:rFonts w:ascii="Consolas" w:hAnsi="Consolas"/>
+              </w:rPr>
+              <w:t>_id</w:t>
+            </w:r>
+            <w:proofErr w:type="spellEnd"/>
+          </w:p>
+          <w:p>
+            <w:pPr>
+              <w:rPr>
+                <w:rFonts w:ascii="Consolas" w:hAnsi="Consolas"/>
+              </w:rPr>
+            </w:pPr>
+            <w:r>
+              <w:rPr>
+                <w:rFonts w:ascii="Consolas" w:hAnsi="Consolas"/>
+              </w:rPr>
+              <w:t xml:space="preserve">WHERE </w:t>
+            </w:r>
+            <w:proofErr w:type="spellStart"/>
+            <w:proofErr w:type="gramStart"/>
+            <w:r>
+              <w:rPr>
+                <w:rFonts w:ascii="Consolas" w:hAnsi="Consolas"/>
+              </w:rPr>
+              <w:t>t.assigned</w:t>
+            </w:r>
+            <w:proofErr w:type="gramEnd"/>
+            <w:r>
+              <w:rPr>
+                <w:rFonts w:ascii="Consolas" w:hAnsi="Consolas"/>
+              </w:rPr>
+              <w:t>_to</w:t>
+            </w:r>
+            <w:proofErr w:type="spellEnd"/>
+            <w:r>
+              <w:rPr>
+                <w:rFonts w:ascii="Consolas" w:hAnsi="Consolas"/>
+              </w:rPr>
+              <w:t xml:space="preserve"> </w:t>
+            </w:r>
+            <w:proofErr w:type="gramStart"/>
+            <w:r>
+              <w:rPr>
+                <w:rFonts w:ascii="Consolas" w:hAnsi="Consolas"/>
+              </w:rPr>
+              <w:t>= ?</w:t>
+            </w:r>
+            <w:proofErr w:type="gramEnd"/>
+            <w:r>
+              <w:rPr>
+                <w:rFonts w:ascii="Consolas" w:hAnsi="Consolas"/>
+              </w:rPr>
+              <w:t xml:space="preserve"> AND </w:t>
+            </w:r>
+            <w:proofErr w:type="spellStart"/>
+            <w:proofErr w:type="gramStart"/>
+            <w:r>
+              <w:rPr>
+                <w:rFonts w:ascii="Consolas" w:hAnsi="Consolas"/>
+              </w:rPr>
+              <w:t>t.project</w:t>
+            </w:r>
+            <w:proofErr w:type="gramEnd"/>
+            <w:r>
+              <w:rPr>
+                <w:rFonts w:ascii="Consolas" w:hAnsi="Consolas"/>
+              </w:rPr>
+              <w:t>_id</w:t>
+            </w:r>
+            <w:proofErr w:type="spellEnd"/>
+            <w:r>
+              <w:rPr>
+                <w:rFonts w:ascii="Consolas" w:hAnsi="Consolas"/>
+              </w:rPr>
+              <w:t xml:space="preserve"> IS NOT NULL</w:t>
+            </w:r>
+          </w:p>
+          <w:p>
+            <w:pPr>
+              <w:rPr>
+                <w:rFonts w:ascii="Consolas" w:hAnsi="Consolas"/>
+              </w:rPr>
+            </w:pPr>
+            <w:r>
+              <w:rPr>
+                <w:rFonts w:ascii="Consolas" w:hAnsi="Consolas"/>
+              </w:rPr>
+              <w:t xml:space="preserve">GROUP BY </w:t>
+            </w:r>
+            <w:proofErr w:type="spellStart"/>
+            <w:r>
+              <w:rPr>
+                <w:rFonts w:ascii="Consolas" w:hAnsi="Consolas"/>
+              </w:rPr>
+              <w:t>status_group</w:t>
+            </w:r>
+            <w:proofErr w:type="spellEnd"/>
+          </w:p>
+        </w:tc>
+      </w:tr>
+      <w:tr>
+        <w:tc>
+          <w:tcPr>
+            <w:tcW w:w="1843" w:type="dxa"/>
+            <w:vAlign w:val="center"/>
+          </w:tcPr>
+          <w:p>
+            <w:pPr>
+              <w:jc w:val="center"/>
+              <w:rPr>
+                <w:b/>
+                <w:bCs/>
+              </w:rPr>
+            </w:pPr>
+            <w:r>
+              <w:rPr>
+                <w:b/>
+                <w:bCs/>
+              </w:rPr>
+              <w:lastRenderedPageBreak/>
+              <w:t>Upcoming and Overdue Tasks</w:t>
+            </w:r>
+          </w:p>
+        </w:tc>
+        <w:tc>
+          <w:tcPr>
+            <w:tcW w:w="6661" w:type="dxa"/>
+          </w:tcPr>
+          <w:p>
+            <w:pPr>
+              <w:rPr>
+                <w:rFonts w:ascii="Consolas" w:hAnsi="Consolas"/>
+              </w:rPr>
+            </w:pPr>
+            <w:r>
+              <w:rPr>
+                <w:rFonts w:ascii="Consolas" w:hAnsi="Consolas"/>
+              </w:rPr>
+              <w:t xml:space="preserve">SELECT </w:t>
+            </w:r>
+          </w:p>
+          <w:p>
+            <w:pPr>
+              <w:rPr>
+                <w:rFonts w:ascii="Consolas" w:hAnsi="Consolas"/>
+              </w:rPr>
+            </w:pPr>
+            <w:r>
+              <w:rPr>
+                <w:rFonts w:ascii="Consolas" w:hAnsi="Consolas"/>
+              </w:rPr>
+              <w:t xml:space="preserve">    </w:t>
+            </w:r>
+            <w:proofErr w:type="spellStart"/>
+            <w:proofErr w:type="gramStart"/>
+            <w:r>
+              <w:rPr>
+                <w:rFonts w:ascii="Consolas" w:hAnsi="Consolas"/>
+              </w:rPr>
+              <w:t>t.title</w:t>
+            </w:r>
+            <w:proofErr w:type="spellEnd"/>
+            <w:proofErr w:type="gramEnd"/>
+            <w:r>
+              <w:rPr>
+                <w:rFonts w:ascii="Consolas" w:hAnsi="Consolas"/>
+              </w:rPr>
+              <w:t xml:space="preserve"> AS </w:t>
+            </w:r>
+            <w:proofErr w:type="spellStart"/>
+            <w:r>
+              <w:rPr>
+                <w:rFonts w:ascii="Consolas" w:hAnsi="Consolas"/>
+              </w:rPr>
+              <w:t>task_title</w:t>
+            </w:r>
+            <w:proofErr w:type="spellEnd"/>
+            <w:r>
+              <w:rPr>
+                <w:rFonts w:ascii="Consolas" w:hAnsi="Consolas"/>
+              </w:rPr>
+              <w:t xml:space="preserve">, </w:t>
+            </w:r>
+          </w:p>
+          <w:p>
+            <w:pPr>
+              <w:rPr>
+                <w:rFonts w:ascii="Consolas" w:hAnsi="Consolas"/>
+              </w:rPr>
+            </w:pPr>
+            <w:r>
+              <w:rPr>
+                <w:rFonts w:ascii="Consolas" w:hAnsi="Consolas"/>
+              </w:rPr>
+              <w:t xml:space="preserve">    </w:t>
+            </w:r>
+            <w:proofErr w:type="spellStart"/>
+            <w:r>
+              <w:rPr>
+                <w:rFonts w:ascii="Consolas" w:hAnsi="Consolas"/>
+              </w:rPr>
+              <w:t>t.due_date</w:t>
+            </w:r>
+            <w:proofErr w:type="spellEnd"/>
+            <w:r>
+              <w:rPr>
+                <w:rFonts w:ascii="Consolas" w:hAnsi="Consolas"/>
+              </w:rPr>
+              <w:t>,</w:t>
+            </w:r>
+          </w:p>
+          <w:p>
+            <w:pPr>
+              <w:rPr>
+                <w:rFonts w:ascii="Consolas" w:hAnsi="Consolas"/>
+              </w:rPr>
+            </w:pPr>
+            <w:r>
+              <w:rPr>
+                <w:rFonts w:ascii="Consolas" w:hAnsi="Consolas"/>
+              </w:rPr>
+              <w:t xml:space="preserve">    CASE </w:t>
+            </w:r>
+          </w:p>
+          <w:p>
+            <w:pPr>
+              <w:rPr>
+                <w:rFonts w:ascii="Consolas" w:hAnsi="Consolas"/>
+              </w:rPr>
+            </w:pPr>
+            <w:r>
+              <w:rPr>
+                <w:rFonts w:ascii="Consolas" w:hAnsi="Consolas"/>
+              </w:rPr>
+              <w:t xml:space="preserve">        WHEN </w:t>
+            </w:r>
+            <w:proofErr w:type="spellStart"/>
+            <w:r>
+              <w:rPr>
+                <w:rFonts w:ascii="Consolas" w:hAnsi="Consolas"/>
+              </w:rPr>
+              <w:t>t.due_date</w:t>
+            </w:r>
+            <w:proofErr w:type="spellEnd"/>
+            <w:r>
+              <w:rPr>
+                <w:rFonts w:ascii="Consolas" w:hAnsi="Consolas"/>
+              </w:rPr>
+              <w:t xml:space="preserve"> &lt; </w:t>
+            </w:r>
+            <w:proofErr w:type="gramStart"/>
+            <w:r>
+              <w:rPr>
+                <w:rFonts w:ascii="Consolas" w:hAnsi="Consolas"/>
+              </w:rPr>
+              <w:t>CURDATE(</w:t>
+            </w:r>
+            <w:proofErr w:type="gramEnd"/>
+            <w:r>
+              <w:rPr>
+                <w:rFonts w:ascii="Consolas" w:hAnsi="Consolas"/>
+              </w:rPr>
+              <w:t xml:space="preserve">) AND </w:t>
+            </w:r>
+            <w:proofErr w:type="spellStart"/>
+            <w:proofErr w:type="gramStart"/>
+            <w:r>
+              <w:rPr>
+                <w:rFonts w:ascii="Consolas" w:hAnsi="Consolas"/>
+              </w:rPr>
+              <w:t>t.status</w:t>
+            </w:r>
+            <w:proofErr w:type="spellEnd"/>
+            <w:r>
+              <w:rPr>
+                <w:rFonts w:ascii="Consolas" w:hAnsi="Consolas"/>
+              </w:rPr>
+              <w:t xml:space="preserve"> !=</w:t>
+            </w:r>
+            <w:proofErr w:type="gramEnd"/>
+            <w:r>
+              <w:rPr>
+                <w:rFonts w:ascii="Consolas" w:hAnsi="Consolas"/>
+              </w:rPr>
+              <w:t xml:space="preserve"> 'Done' THEN 'Overdue'</w:t>
+            </w:r>
+          </w:p>
+          <w:p>
+            <w:pPr>
+              <w:rPr>
+                <w:rFonts w:ascii="Consolas" w:hAnsi="Consolas"/>
+              </w:rPr>
+            </w:pPr>
+            <w:r>
+              <w:rPr>
+                <w:rFonts w:ascii="Consolas" w:hAnsi="Consolas"/>
+              </w:rPr>
+              <w:t xml:space="preserve">        ELSE 'Upcoming'</w:t>
+            </w:r>
+          </w:p>
+          <w:p>
+            <w:pPr>
+              <w:rPr>
+                <w:rFonts w:ascii="Consolas" w:hAnsi="Consolas"/>
+              </w:rPr>
+            </w:pPr>
+            <w:r>
+              <w:rPr>
+                <w:rFonts w:ascii="Consolas" w:hAnsi="Consolas"/>
+              </w:rPr>
+              <w:t xml:space="preserve">    END AS </w:t>
+            </w:r>
+            <w:proofErr w:type="spellStart"/>
+            <w:r>
+              <w:rPr>
+                <w:rFonts w:ascii="Consolas" w:hAnsi="Consolas"/>
+              </w:rPr>
+              <w:t>task_status</w:t>
+            </w:r>
+            <w:proofErr w:type="spellEnd"/>
+          </w:p>
+          <w:p>
+            <w:pPr>
+              <w:rPr>
+                <w:rFonts w:ascii="Consolas" w:hAnsi="Consolas"/>
+              </w:rPr>
+            </w:pPr>
+            <w:r>
+              <w:rPr>
+                <w:rFonts w:ascii="Consolas" w:hAnsi="Consolas"/>
+              </w:rPr>
+              <w:t xml:space="preserve">FROM Tasks t </w:t>
+            </w:r>
+          </w:p>
+          <w:p>
+            <w:pPr>
+              <w:rPr>
+                <w:rFonts w:ascii="Consolas" w:hAnsi="Consolas"/>
+              </w:rPr>
+            </w:pPr>
+            <w:r>
+              <w:rPr>
+                <w:rFonts w:ascii="Consolas" w:hAnsi="Consolas"/>
+              </w:rPr>
+              <w:t xml:space="preserve">LEFT JOIN Projects p ON </w:t>
+            </w:r>
+            <w:proofErr w:type="spellStart"/>
+            <w:proofErr w:type="gramStart"/>
+            <w:r>
+              <w:rPr>
+                <w:rFonts w:ascii="Consolas" w:hAnsi="Consolas"/>
+              </w:rPr>
+              <w:t>t.project</w:t>
+            </w:r>
+            <w:proofErr w:type="gramEnd"/>
+            <w:r>
+              <w:rPr>
+                <w:rFonts w:ascii="Consolas" w:hAnsi="Consolas"/>
+              </w:rPr>
+              <w:t>_id</w:t>
+            </w:r>
+            <w:proofErr w:type="spellEnd"/>
+            <w:r>
+              <w:rPr>
+                <w:rFonts w:ascii="Consolas" w:hAnsi="Consolas"/>
+              </w:rPr>
+              <w:t xml:space="preserve"> = </w:t>
+            </w:r>
+            <w:proofErr w:type="spellStart"/>
+            <w:proofErr w:type="gramStart"/>
+            <w:r>
+              <w:rPr>
+                <w:rFonts w:ascii="Consolas" w:hAnsi="Consolas"/>
+              </w:rPr>
+              <w:t>p.project</w:t>
+            </w:r>
+            <w:proofErr w:type="gramEnd"/>
+            <w:r>
+              <w:rPr>
+                <w:rFonts w:ascii="Consolas" w:hAnsi="Consolas"/>
+              </w:rPr>
+              <w:t>_id</w:t>
+            </w:r>
+            <w:proofErr w:type="spellEnd"/>
+          </w:p>
+          <w:p>
+            <w:pPr>
+              <w:rPr>
+                <w:rFonts w:ascii="Consolas" w:hAnsi="Consolas"/>
+              </w:rPr>
+            </w:pPr>
+            <w:r>
+              <w:rPr>
+                <w:rFonts w:ascii="Consolas" w:hAnsi="Consolas"/>
+              </w:rPr>
+              <w:t xml:space="preserve">WHERE </w:t>
+            </w:r>
+            <w:proofErr w:type="spellStart"/>
+            <w:proofErr w:type="gramStart"/>
+            <w:r>
+              <w:rPr>
+                <w:rFonts w:ascii="Consolas" w:hAnsi="Consolas"/>
+              </w:rPr>
+              <w:t>t.assigned</w:t>
+            </w:r>
+            <w:proofErr w:type="gramEnd"/>
+            <w:r>
+              <w:rPr>
+                <w:rFonts w:ascii="Consolas" w:hAnsi="Consolas"/>
+              </w:rPr>
+              <w:t>_to</w:t>
+            </w:r>
+            <w:proofErr w:type="spellEnd"/>
+            <w:r>
+              <w:rPr>
+                <w:rFonts w:ascii="Consolas" w:hAnsi="Consolas"/>
+              </w:rPr>
+              <w:t xml:space="preserve"> </w:t>
+            </w:r>
+            <w:proofErr w:type="gramStart"/>
+            <w:r>
+              <w:rPr>
+                <w:rFonts w:ascii="Consolas" w:hAnsi="Consolas"/>
+              </w:rPr>
+              <w:t>= ?</w:t>
+            </w:r>
+            <w:proofErr w:type="gramEnd"/>
+            <w:r>
+              <w:rPr>
+                <w:rFonts w:ascii="Consolas" w:hAnsi="Consolas"/>
+              </w:rPr>
+              <w:t xml:space="preserve"> AND </w:t>
+            </w:r>
+            <w:proofErr w:type="spellStart"/>
+            <w:proofErr w:type="gramStart"/>
+            <w:r>
+              <w:rPr>
+                <w:rFonts w:ascii="Consolas" w:hAnsi="Consolas"/>
+              </w:rPr>
+              <w:t>t.project</w:t>
+            </w:r>
+            <w:proofErr w:type="gramEnd"/>
+            <w:r>
+              <w:rPr>
+                <w:rFonts w:ascii="Consolas" w:hAnsi="Consolas"/>
+              </w:rPr>
+              <w:t>_id</w:t>
+            </w:r>
+            <w:proofErr w:type="spellEnd"/>
+            <w:r>
+              <w:rPr>
+                <w:rFonts w:ascii="Consolas" w:hAnsi="Consolas"/>
+              </w:rPr>
+              <w:t xml:space="preserve"> IS NOT NULL</w:t>
+            </w:r>
+          </w:p>
+          <w:p>
+            <w:pPr>
+              <w:rPr>
+                <w:rFonts w:ascii="Consolas" w:hAnsi="Consolas"/>
+              </w:rPr>
+            </w:pPr>
+            <w:r>
+              <w:rPr>
+                <w:rFonts w:ascii="Consolas" w:hAnsi="Consolas"/>
+              </w:rPr>
+              <w:t xml:space="preserve">ORDER BY </w:t>
+            </w:r>
+            <w:proofErr w:type="spellStart"/>
+            <w:r>
+              <w:rPr>
+                <w:rFonts w:ascii="Consolas" w:hAnsi="Consolas"/>
+              </w:rPr>
+              <w:t>t.due_date</w:t>
+            </w:r>
+            <w:proofErr w:type="spellEnd"/>
+            <w:r>
+              <w:rPr>
+                <w:rFonts w:ascii="Consolas" w:hAnsi="Consolas"/>
+              </w:rPr>
+              <w:t xml:space="preserve"> ASC</w:t>
+            </w:r>
+          </w:p>
+        </w:tc>
+      </w:tr>
+      <w:tr>
+        <w:tc>
+          <w:tcPr>
+            <w:tcW w:w="1843" w:type="dxa"/>
+            <w:vAlign w:val="center"/>
+          </w:tcPr>
+          <w:p>
+            <w:pPr>
+              <w:jc w:val="center"/>
+              <w:rPr>
+                <w:b/>
+                <w:bCs/>
+              </w:rPr>
+            </w:pPr>
+            <w:r>
+              <w:rPr>
+                <w:b/>
+                <w:bCs/>
+              </w:rPr>
+              <w:t>Project Progress</w:t>
+            </w:r>
+          </w:p>
+        </w:tc>
+        <w:tc>
+          <w:tcPr>
+            <w:tcW w:w="6661" w:type="dxa"/>
+          </w:tcPr>
+          <w:p>
+            <w:pPr>
+              <w:rPr>
+                <w:rFonts w:ascii="Consolas" w:hAnsi="Consolas"/>
+              </w:rPr>
+            </w:pPr>
+            <w:r>
+              <w:rPr>
+                <w:rFonts w:ascii="Consolas" w:hAnsi="Consolas"/>
+              </w:rPr>
+              <w:t xml:space="preserve">SELECT </w:t>
+            </w:r>
+            <w:proofErr w:type="gramStart"/>
+            <w:r>
+              <w:rPr>
+                <w:rFonts w:ascii="Consolas" w:hAnsi="Consolas"/>
+              </w:rPr>
+              <w:t>COUNT(</w:t>
+            </w:r>
+            <w:proofErr w:type="gramEnd"/>
+            <w:r>
+              <w:rPr>
+                <w:rFonts w:ascii="Consolas" w:hAnsi="Consolas"/>
+              </w:rPr>
+              <w:t xml:space="preserve">*) AS total, </w:t>
+            </w:r>
+            <w:proofErr w:type="gramStart"/>
+            <w:r>
+              <w:rPr>
+                <w:rFonts w:ascii="Consolas" w:hAnsi="Consolas"/>
+              </w:rPr>
+              <w:t>SUM(</w:t>
+            </w:r>
+            <w:proofErr w:type="gramEnd"/>
+            <w:r>
+              <w:rPr>
+                <w:rFonts w:ascii="Consolas" w:hAnsi="Consolas"/>
+              </w:rPr>
+              <w:t xml:space="preserve">status = 'Done') AS done FROM Tasks WHERE </w:t>
+            </w:r>
+            <w:proofErr w:type="spellStart"/>
+            <w:r>
+              <w:rPr>
+                <w:rFonts w:ascii="Consolas" w:hAnsi="Consolas"/>
+              </w:rPr>
+              <w:t>project_id</w:t>
+            </w:r>
+            <w:proofErr w:type="spellEnd"/>
+            <w:r>
+              <w:rPr>
+                <w:rFonts w:ascii="Consolas" w:hAnsi="Consolas"/>
+              </w:rPr>
+              <w:t xml:space="preserve"> </w:t>
+            </w:r>
+            <w:proofErr w:type="gramStart"/>
+            <w:r>
+              <w:rPr>
+                <w:rFonts w:ascii="Consolas" w:hAnsi="Consolas"/>
+              </w:rPr>
+              <w:t>= ?</w:t>
+            </w:r>
+            <w:proofErr w:type="gramEnd"/>
+          </w:p>
+        </w:tc>
+      </w:tr>
+      <w:tr>
+        <w:tc>
+          <w:tcPr>
+            <w:tcW w:w="1843" w:type="dxa"/>
+            <w:vAlign w:val="center"/>
+          </w:tcPr>
+          <w:p>
+            <w:pPr>
+              <w:jc w:val="center"/>
+              <w:rPr>
+                <w:b/>
+                <w:bCs/>
+              </w:rPr>
+            </w:pPr>
+            <w:r>
+              <w:rPr>
+                <w:b/>
+                <w:bCs/>
+              </w:rPr>
+              <w:t>Fetch Group Members</w:t>
+            </w:r>
+          </w:p>
+        </w:tc>
+        <w:tc>
+          <w:tcPr>
+            <w:tcW w:w="6661" w:type="dxa"/>
+          </w:tcPr>
+          <w:p>
+            <w:pPr>
+              <w:rPr>
+                <w:rFonts w:ascii="Consolas" w:hAnsi="Consolas"/>
+              </w:rPr>
+            </w:pPr>
+            <w:r>
+              <w:rPr>
+                <w:rFonts w:ascii="Consolas" w:hAnsi="Consolas"/>
+              </w:rPr>
+              <w:t>SELECT u.name</w:t>
+            </w:r>
+          </w:p>
+          <w:p>
+            <w:pPr>
+              <w:rPr>
+                <w:rFonts w:ascii="Consolas" w:hAnsi="Consolas"/>
+              </w:rPr>
+            </w:pPr>
+            <w:r>
+              <w:rPr>
+                <w:rFonts w:ascii="Consolas" w:hAnsi="Consolas"/>
+              </w:rPr>
+              <w:t>FROM Users u</w:t>
+            </w:r>
+          </w:p>
+          <w:p>
+            <w:pPr>
+              <w:rPr>
+                <w:rFonts w:ascii="Consolas" w:hAnsi="Consolas"/>
+              </w:rPr>
+            </w:pPr>
+            <w:r>
+              <w:rPr>
+                <w:rFonts w:ascii="Consolas" w:hAnsi="Consolas"/>
+              </w:rPr>
+              <w:t xml:space="preserve">JOIN </w:t>
+            </w:r>
+            <w:proofErr w:type="spellStart"/>
+            <w:r>
+              <w:rPr>
+                <w:rFonts w:ascii="Consolas" w:hAnsi="Consolas"/>
+              </w:rPr>
+              <w:t>User_Groups</w:t>
+            </w:r>
+            <w:proofErr w:type="spellEnd"/>
+            <w:r>
+              <w:rPr>
+                <w:rFonts w:ascii="Consolas" w:hAnsi="Consolas"/>
+              </w:rPr>
+              <w:t xml:space="preserve"> ug ON </w:t>
+            </w:r>
+            <w:proofErr w:type="spellStart"/>
+            <w:r>
+              <w:rPr>
+                <w:rFonts w:ascii="Consolas" w:hAnsi="Consolas"/>
+              </w:rPr>
+              <w:t>u.user_id</w:t>
+            </w:r>
+            <w:proofErr w:type="spellEnd"/>
+            <w:r>
+              <w:rPr>
+                <w:rFonts w:ascii="Consolas" w:hAnsi="Consolas"/>
+              </w:rPr>
+              <w:t xml:space="preserve"> = </w:t>
+            </w:r>
+            <w:proofErr w:type="spellStart"/>
+            <w:r>
+              <w:rPr>
+                <w:rFonts w:ascii="Consolas" w:hAnsi="Consolas"/>
+              </w:rPr>
+              <w:t>ug.user_id</w:t>
+            </w:r>
+            <w:proofErr w:type="spellEnd"/>
+          </w:p>
+          <w:p>
+            <w:pPr>
+              <w:rPr>
+                <w:rFonts w:ascii="Consolas" w:hAnsi="Consolas"/>
+              </w:rPr>
+            </w:pPr>
+            <w:r>
+              <w:rPr>
+                <w:rFonts w:ascii="Consolas" w:hAnsi="Consolas"/>
+              </w:rPr>
+              <w:t xml:space="preserve">WHERE </w:t>
+            </w:r>
+            <w:proofErr w:type="spellStart"/>
+            <w:proofErr w:type="gramStart"/>
+            <w:r>
+              <w:rPr>
+                <w:rFonts w:ascii="Consolas" w:hAnsi="Consolas"/>
+              </w:rPr>
+              <w:t>ug.group</w:t>
+            </w:r>
+            <w:proofErr w:type="gramEnd"/>
+            <w:r>
+              <w:rPr>
+                <w:rFonts w:ascii="Consolas" w:hAnsi="Consolas"/>
+              </w:rPr>
+              <w:t>_id</w:t>
+            </w:r>
+            <w:proofErr w:type="spellEnd"/>
+            <w:r>
+              <w:rPr>
+                <w:rFonts w:ascii="Consolas" w:hAnsi="Consolas"/>
+              </w:rPr>
+              <w:t xml:space="preserve"> </w:t>
+            </w:r>
+            <w:proofErr w:type="gramStart"/>
+            <w:r>
+              <w:rPr>
+                <w:rFonts w:ascii="Consolas" w:hAnsi="Consolas"/>
+              </w:rPr>
+              <w:t>= ?</w:t>
+            </w:r>
+            <w:proofErr w:type="gramEnd"/>
+          </w:p>
+        </w:tc>
+      </w:tr>
+      <w:tr>
+        <w:tc>
+          <w:tcPr>
+            <w:tcW w:w="1843" w:type="dxa"/>
+            <w:vAlign w:val="center"/>
+          </w:tcPr>
+          <w:p>
+            <w:pPr>
+              <w:jc w:val="center"/>
+              <w:rPr>
+                <w:b/>
+                <w:bCs/>
+              </w:rPr>
+            </w:pPr>
+            <w:r>
+              <w:rPr>
+                <w:b/>
+                <w:bCs/>
+              </w:rPr>
+              <w:t>Fetch User's Projects</w:t>
+            </w:r>
+          </w:p>
+        </w:tc>
+        <w:tc>
+          <w:tcPr>
+            <w:tcW w:w="6661" w:type="dxa"/>
+          </w:tcPr>
+          <w:p>
+            <w:pPr>
+              <w:rPr>
+                <w:rFonts w:ascii="Consolas" w:hAnsi="Consolas"/>
+              </w:rPr>
+            </w:pPr>
+            <w:r>
+              <w:rPr>
+                <w:rFonts w:ascii="Consolas" w:hAnsi="Consolas"/>
+              </w:rPr>
+              <w:t xml:space="preserve">SELECT p.*, c.name AS </w:t>
+            </w:r>
+            <w:proofErr w:type="spellStart"/>
+            <w:r>
+              <w:rPr>
+                <w:rFonts w:ascii="Consolas" w:hAnsi="Consolas"/>
+              </w:rPr>
+              <w:t>category_name</w:t>
+            </w:r>
+            <w:proofErr w:type="spellEnd"/>
+            <w:r>
+              <w:rPr>
+                <w:rFonts w:ascii="Consolas" w:hAnsi="Consolas"/>
+              </w:rPr>
+              <w:t xml:space="preserve">, </w:t>
+            </w:r>
+            <w:proofErr w:type="spellStart"/>
+            <w:proofErr w:type="gramStart"/>
+            <w:r>
+              <w:rPr>
+                <w:rFonts w:ascii="Consolas" w:hAnsi="Consolas"/>
+              </w:rPr>
+              <w:t>g.group</w:t>
+            </w:r>
+            <w:proofErr w:type="gramEnd"/>
+            <w:r>
+              <w:rPr>
+                <w:rFonts w:ascii="Consolas" w:hAnsi="Consolas"/>
+              </w:rPr>
+              <w:t>_name</w:t>
+            </w:r>
+            <w:proofErr w:type="spellEnd"/>
+            <w:r>
+              <w:rPr>
+                <w:rFonts w:ascii="Consolas" w:hAnsi="Consolas"/>
+              </w:rPr>
+              <w:t xml:space="preserve">, u.name AS </w:t>
+            </w:r>
+            <w:proofErr w:type="spellStart"/>
+            <w:r>
+              <w:rPr>
+                <w:rFonts w:ascii="Consolas" w:hAnsi="Consolas"/>
+              </w:rPr>
+              <w:t>creator_name</w:t>
+            </w:r>
+            <w:proofErr w:type="spellEnd"/>
+          </w:p>
+          <w:p>
+            <w:pPr>
+              <w:rPr>
+                <w:rFonts w:ascii="Consolas" w:hAnsi="Consolas"/>
+              </w:rPr>
+            </w:pPr>
+            <w:r>
+              <w:rPr>
+                <w:rFonts w:ascii="Consolas" w:hAnsi="Consolas"/>
+              </w:rPr>
+              <w:t>FROM Projects p</w:t>
+            </w:r>
+          </w:p>
+          <w:p>
+            <w:pPr>
+              <w:rPr>
+                <w:rFonts w:ascii="Consolas" w:hAnsi="Consolas"/>
+              </w:rPr>
+            </w:pPr>
+            <w:r>
+              <w:rPr>
+                <w:rFonts w:ascii="Consolas" w:hAnsi="Consolas"/>
+              </w:rPr>
+              <w:t xml:space="preserve">JOIN Categories c ON </w:t>
+            </w:r>
+            <w:proofErr w:type="spellStart"/>
+            <w:proofErr w:type="gramStart"/>
+            <w:r>
+              <w:rPr>
+                <w:rFonts w:ascii="Consolas" w:hAnsi="Consolas"/>
+              </w:rPr>
+              <w:t>p.category</w:t>
+            </w:r>
+            <w:proofErr w:type="gramEnd"/>
+            <w:r>
+              <w:rPr>
+                <w:rFonts w:ascii="Consolas" w:hAnsi="Consolas"/>
+              </w:rPr>
+              <w:t>_id</w:t>
+            </w:r>
+            <w:proofErr w:type="spellEnd"/>
+            <w:r>
+              <w:rPr>
+                <w:rFonts w:ascii="Consolas" w:hAnsi="Consolas"/>
+              </w:rPr>
+              <w:t xml:space="preserve"> = </w:t>
+            </w:r>
+            <w:proofErr w:type="spellStart"/>
+            <w:proofErr w:type="gramStart"/>
+            <w:r>
+              <w:rPr>
+                <w:rFonts w:ascii="Consolas" w:hAnsi="Consolas"/>
+              </w:rPr>
+              <w:t>c.category</w:t>
+            </w:r>
+            <w:proofErr w:type="gramEnd"/>
+            <w:r>
+              <w:rPr>
+                <w:rFonts w:ascii="Consolas" w:hAnsi="Consolas"/>
+              </w:rPr>
+              <w:t>_id</w:t>
+            </w:r>
+            <w:proofErr w:type="spellEnd"/>
+          </w:p>
+          <w:p>
+            <w:pPr>
+              <w:rPr>
+                <w:rFonts w:ascii="Consolas" w:hAnsi="Consolas"/>
+              </w:rPr>
+            </w:pPr>
+            <w:r>
+              <w:rPr>
+                <w:rFonts w:ascii="Consolas" w:hAnsi="Consolas"/>
+              </w:rPr>
+              <w:t xml:space="preserve">LEFT JOIN `Groups` g ON </w:t>
+            </w:r>
+            <w:proofErr w:type="spellStart"/>
+            <w:proofErr w:type="gramStart"/>
+            <w:r>
+              <w:rPr>
+                <w:rFonts w:ascii="Consolas" w:hAnsi="Consolas"/>
+              </w:rPr>
+              <w:t>p.group</w:t>
+            </w:r>
+            <w:proofErr w:type="gramEnd"/>
+            <w:r>
+              <w:rPr>
+                <w:rFonts w:ascii="Consolas" w:hAnsi="Consolas"/>
+              </w:rPr>
+              <w:t>_id</w:t>
+            </w:r>
+            <w:proofErr w:type="spellEnd"/>
+            <w:r>
+              <w:rPr>
+                <w:rFonts w:ascii="Consolas" w:hAnsi="Consolas"/>
+              </w:rPr>
+              <w:t xml:space="preserve"> = </w:t>
+            </w:r>
+            <w:proofErr w:type="spellStart"/>
+            <w:proofErr w:type="gramStart"/>
+            <w:r>
+              <w:rPr>
+                <w:rFonts w:ascii="Consolas" w:hAnsi="Consolas"/>
+              </w:rPr>
+              <w:t>g.group</w:t>
+            </w:r>
+            <w:proofErr w:type="gramEnd"/>
+            <w:r>
+              <w:rPr>
+                <w:rFonts w:ascii="Consolas" w:hAnsi="Consolas"/>
+              </w:rPr>
+              <w:t>_id</w:t>
+            </w:r>
+            <w:proofErr w:type="spellEnd"/>
+          </w:p>
+          <w:p>
+            <w:pPr>
+              <w:rPr>
+                <w:rFonts w:ascii="Consolas" w:hAnsi="Consolas"/>
+              </w:rPr>
+            </w:pPr>
+            <w:r>
+              <w:rPr>
+                <w:rFonts w:ascii="Consolas" w:hAnsi="Consolas"/>
+              </w:rPr>
+              <w:t xml:space="preserve">JOIN Users u ON </w:t>
+            </w:r>
+            <w:proofErr w:type="spellStart"/>
+            <w:proofErr w:type="gramStart"/>
+            <w:r>
+              <w:rPr>
+                <w:rFonts w:ascii="Consolas" w:hAnsi="Consolas"/>
+              </w:rPr>
+              <w:t>p.created</w:t>
+            </w:r>
+            <w:proofErr w:type="gramEnd"/>
+            <w:r>
+              <w:rPr>
+                <w:rFonts w:ascii="Consolas" w:hAnsi="Consolas"/>
+              </w:rPr>
+              <w:t>_by</w:t>
+            </w:r>
+            <w:proofErr w:type="spellEnd"/>
+            <w:r>
+              <w:rPr>
+                <w:rFonts w:ascii="Consolas" w:hAnsi="Consolas"/>
+              </w:rPr>
+              <w:t xml:space="preserve"> = </w:t>
+            </w:r>
+            <w:proofErr w:type="spellStart"/>
+            <w:r>
+              <w:rPr>
+                <w:rFonts w:ascii="Consolas" w:hAnsi="Consolas"/>
+              </w:rPr>
+              <w:t>u.user_id</w:t>
+            </w:r>
+            <w:proofErr w:type="spellEnd"/>
+          </w:p>
+          <w:p>
+            <w:pPr>
+              <w:rPr>
+                <w:rFonts w:ascii="Consolas" w:hAnsi="Consolas"/>
+              </w:rPr>
+            </w:pPr>
+            <w:r>
+              <w:rPr>
+                <w:rFonts w:ascii="Consolas" w:hAnsi="Consolas"/>
+              </w:rPr>
+              <w:t xml:space="preserve">WHERE </w:t>
+            </w:r>
+            <w:proofErr w:type="spellStart"/>
+            <w:proofErr w:type="gramStart"/>
+            <w:r>
+              <w:rPr>
+                <w:rFonts w:ascii="Consolas" w:hAnsi="Consolas"/>
+              </w:rPr>
+              <w:t>p.created</w:t>
+            </w:r>
+            <w:proofErr w:type="gramEnd"/>
+            <w:r>
+              <w:rPr>
+                <w:rFonts w:ascii="Consolas" w:hAnsi="Consolas"/>
+              </w:rPr>
+              <w:t>_by</w:t>
+            </w:r>
+            <w:proofErr w:type="spellEnd"/>
+            <w:r>
+              <w:rPr>
+                <w:rFonts w:ascii="Consolas" w:hAnsi="Consolas"/>
+              </w:rPr>
+              <w:t xml:space="preserve"> </w:t>
+            </w:r>
+            <w:proofErr w:type="gramStart"/>
+            <w:r>
+              <w:rPr>
+                <w:rFonts w:ascii="Consolas" w:hAnsi="Consolas"/>
+              </w:rPr>
+              <w:t>= ?</w:t>
+            </w:r>
+            <w:proofErr w:type="gramEnd"/>
+          </w:p>
+          <w:p>
+            <w:pPr>
+              <w:rPr>
+                <w:rFonts w:ascii="Consolas" w:hAnsi="Consolas"/>
+              </w:rPr>
+            </w:pPr>
+            <w:r>
+              <w:rPr>
+                <w:rFonts w:ascii="Consolas" w:hAnsi="Consolas"/>
+              </w:rPr>
+              <w:t xml:space="preserve">   OR </w:t>
+            </w:r>
+            <w:proofErr w:type="spellStart"/>
+            <w:proofErr w:type="gramStart"/>
+            <w:r>
+              <w:rPr>
+                <w:rFonts w:ascii="Consolas" w:hAnsi="Consolas"/>
+              </w:rPr>
+              <w:t>p.group</w:t>
+            </w:r>
+            <w:proofErr w:type="gramEnd"/>
+            <w:r>
+              <w:rPr>
+                <w:rFonts w:ascii="Consolas" w:hAnsi="Consolas"/>
+              </w:rPr>
+              <w:t>_id</w:t>
+            </w:r>
+            <w:proofErr w:type="spellEnd"/>
+            <w:r>
+              <w:rPr>
+                <w:rFonts w:ascii="Consolas" w:hAnsi="Consolas"/>
+              </w:rPr>
+              <w:t xml:space="preserve"> IN (</w:t>
+            </w:r>
+          </w:p>
+          <w:p>
+            <w:pPr>
+              <w:rPr>
+                <w:rFonts w:ascii="Consolas" w:hAnsi="Consolas"/>
+              </w:rPr>
+            </w:pPr>
+            <w:r>
+              <w:rPr>
+                <w:rFonts w:ascii="Consolas" w:hAnsi="Consolas"/>
+              </w:rPr>
+              <w:t xml:space="preserve">       SELECT </w:t>
+            </w:r>
+            <w:proofErr w:type="spellStart"/>
+            <w:r>
+              <w:rPr>
+                <w:rFonts w:ascii="Consolas" w:hAnsi="Consolas"/>
+              </w:rPr>
+              <w:t>group_id</w:t>
+            </w:r>
+            <w:proofErr w:type="spellEnd"/>
+            <w:r>
+              <w:rPr>
+                <w:rFonts w:ascii="Consolas" w:hAnsi="Consolas"/>
+              </w:rPr>
+              <w:t xml:space="preserve"> FROM </w:t>
+            </w:r>
+            <w:proofErr w:type="spellStart"/>
+            <w:r>
+              <w:rPr>
+                <w:rFonts w:ascii="Consolas" w:hAnsi="Consolas"/>
+              </w:rPr>
+              <w:t>User_Groups</w:t>
+            </w:r>
+            <w:proofErr w:type="spellEnd"/>
+            <w:r>
+              <w:rPr>
+                <w:rFonts w:ascii="Consolas" w:hAnsi="Consolas"/>
+              </w:rPr>
+              <w:t xml:space="preserve"> WHERE </w:t>
+            </w:r>
+            <w:proofErr w:type="spellStart"/>
+            <w:r>
+              <w:rPr>
+                <w:rFonts w:ascii="Consolas" w:hAnsi="Consolas"/>
+              </w:rPr>
+              <w:t>user_id</w:t>
+            </w:r>
+            <w:proofErr w:type="spellEnd"/>
+            <w:r>
+              <w:rPr>
+                <w:rFonts w:ascii="Consolas" w:hAnsi="Consolas"/>
+              </w:rPr>
+              <w:t xml:space="preserve"> = ?)</w:t>
+            </w:r>
+          </w:p>
+        </w:tc>
+      </w:tr>
+      <w:tr>
+        <w:tc>
+          <w:tcPr>
+            <w:tcW w:w="1843" w:type="dxa"/>
+            <w:vAlign w:val="center"/>
+          </w:tcPr>
+          <w:p>
+            <w:pPr>
+              <w:jc w:val="center"/>
+              <w:rPr>
+                <w:b/>
+                <w:bCs/>
+              </w:rPr>
+            </w:pPr>
+            <w:r>
+              <w:rPr>
+                <w:b/>
+                <w:bCs/>
+              </w:rPr>
+              <w:t>Insert New Task</w:t>
+            </w:r>
+          </w:p>
+        </w:tc>
+        <w:tc>
+          <w:tcPr>
+            <w:tcW w:w="6661" w:type="dxa"/>
+          </w:tcPr>
+          <w:p>
+            <w:pPr>
+              <w:rPr>
+                <w:rFonts w:ascii="Consolas" w:hAnsi="Consolas"/>
+              </w:rPr>
+            </w:pPr>
+            <w:r>
+              <w:rPr>
+                <w:rFonts w:ascii="Consolas" w:hAnsi="Consolas"/>
+              </w:rPr>
+              <w:t xml:space="preserve">INSERT INTO Tasks (title, description, </w:t>
+            </w:r>
+            <w:proofErr w:type="spellStart"/>
+            <w:r>
+              <w:rPr>
+                <w:rFonts w:ascii="Consolas" w:hAnsi="Consolas"/>
+              </w:rPr>
+              <w:t>due_date</w:t>
+            </w:r>
+            <w:proofErr w:type="spellEnd"/>
+            <w:r>
+              <w:rPr>
+                <w:rFonts w:ascii="Consolas" w:hAnsi="Consolas"/>
+              </w:rPr>
+              <w:t xml:space="preserve">, priority, status, </w:t>
+            </w:r>
+            <w:proofErr w:type="spellStart"/>
+            <w:r>
+              <w:rPr>
+                <w:rFonts w:ascii="Consolas" w:hAnsi="Consolas"/>
+              </w:rPr>
+              <w:t>project_id</w:t>
+            </w:r>
+            <w:proofErr w:type="spellEnd"/>
+            <w:r>
+              <w:rPr>
+                <w:rFonts w:ascii="Consolas" w:hAnsi="Consolas"/>
+              </w:rPr>
+              <w:t xml:space="preserve">, </w:t>
+            </w:r>
+            <w:proofErr w:type="spellStart"/>
+            <w:r>
+              <w:rPr>
+                <w:rFonts w:ascii="Consolas" w:hAnsi="Consolas"/>
+              </w:rPr>
+              <w:t>assigned_to</w:t>
+            </w:r>
+            <w:proofErr w:type="spellEnd"/>
+            <w:r>
+              <w:rPr>
+                <w:rFonts w:ascii="Consolas" w:hAnsi="Consolas"/>
+              </w:rPr>
+              <w:t>)</w:t>
+            </w:r>
+          </w:p>
+          <w:p>
+            <w:pPr>
+              <w:rPr>
+                <w:rFonts w:ascii="Consolas" w:hAnsi="Consolas"/>
+              </w:rPr>
+            </w:pPr>
+            <w:r>
+              <w:rPr>
+                <w:rFonts w:ascii="Consolas" w:hAnsi="Consolas"/>
+              </w:rPr>
+              <w:t xml:space="preserve">VALUES </w:t>
+            </w:r>
+            <w:proofErr w:type="gramStart"/>
+            <w:r>
+              <w:rPr>
+                <w:rFonts w:ascii="Consolas" w:hAnsi="Consolas"/>
+              </w:rPr>
+              <w:t>(?,</w:t>
+            </w:r>
+            <w:proofErr w:type="gramEnd"/>
+            <w:r>
+              <w:rPr>
+                <w:rFonts w:ascii="Consolas" w:hAnsi="Consolas"/>
+              </w:rPr>
+              <w:t xml:space="preserve"> ?, ?</w:t>
+            </w:r>
+            <w:proofErr w:type="gramStart"/>
+            <w:r>
+              <w:rPr>
+                <w:rFonts w:ascii="Consolas" w:hAnsi="Consolas"/>
+              </w:rPr>
+              <w:t>, ?</w:t>
+            </w:r>
+            <w:proofErr w:type="gramEnd"/>
+            <w:r>
+              <w:rPr>
+                <w:rFonts w:ascii="Consolas" w:hAnsi="Consolas"/>
+              </w:rPr>
+              <w:t>, ?</w:t>
+            </w:r>
+            <w:proofErr w:type="gramStart"/>
+            <w:r>
+              <w:rPr>
+                <w:rFonts w:ascii="Consolas" w:hAnsi="Consolas"/>
+              </w:rPr>
+              <w:t>, ?</w:t>
+            </w:r>
+            <w:proofErr w:type="gramEnd"/>
+            <w:r>
+              <w:rPr>
+                <w:rFonts w:ascii="Consolas" w:hAnsi="Consolas"/>
+              </w:rPr>
+              <w:t>, ?)</w:t>
+            </w:r>
+          </w:p>
+        </w:tc>
+      </w:tr>
+      <w:tr>
+        <w:tc>
+          <w:tcPr>
+            <w:tcW w:w="1843" w:type="dxa"/>
+            <w:vAlign w:val="center"/>
+          </w:tcPr>
+          <w:p>
+            <w:pPr>
+              <w:jc w:val="center"/>
+              <w:rPr>
+                <w:b/>
+                <w:bCs/>
+              </w:rPr>
+            </w:pPr>
+            <w:r>
+              <w:rPr>
+                <w:b/>
+                <w:bCs/>
+              </w:rPr>
+              <w:t>Update Task Status</w:t>
+            </w:r>
+          </w:p>
+        </w:tc>
+        <w:tc>
+          <w:tcPr>
+            <w:tcW w:w="6661" w:type="dxa"/>
+          </w:tcPr>
+          <w:p>
+            <w:pPr>
+              <w:rPr>
+                <w:rFonts w:ascii="Consolas" w:hAnsi="Consolas"/>
+              </w:rPr>
+            </w:pPr>
+            <w:r>
+              <w:rPr>
+                <w:rFonts w:ascii="Consolas" w:hAnsi="Consolas"/>
+              </w:rPr>
+              <w:t xml:space="preserve">UPDATE Tasks SET status </w:t>
+            </w:r>
+            <w:proofErr w:type="gramStart"/>
+            <w:r>
+              <w:rPr>
+                <w:rFonts w:ascii="Consolas" w:hAnsi="Consolas"/>
+              </w:rPr>
+              <w:t>= ?</w:t>
+            </w:r>
+            <w:proofErr w:type="gramEnd"/>
+            <w:r>
+              <w:rPr>
+                <w:rFonts w:ascii="Consolas" w:hAnsi="Consolas"/>
+              </w:rPr>
+              <w:t xml:space="preserve"> WHERE </w:t>
+            </w:r>
+            <w:proofErr w:type="spellStart"/>
+            <w:r>
+              <w:rPr>
+                <w:rFonts w:ascii="Consolas" w:hAnsi="Consolas"/>
+              </w:rPr>
+              <w:t>task_id</w:t>
+            </w:r>
+            <w:proofErr w:type="spellEnd"/>
+            <w:r>
+              <w:rPr>
+                <w:rFonts w:ascii="Consolas" w:hAnsi="Consolas"/>
+              </w:rPr>
+              <w:t xml:space="preserve"> </w:t>
+            </w:r>
+            <w:proofErr w:type="gramStart"/>
+            <w:r>
+              <w:rPr>
+                <w:rFonts w:ascii="Consolas" w:hAnsi="Consolas"/>
+              </w:rPr>
+              <w:t>= ?</w:t>
+            </w:r>
+            <w:proofErr w:type="gramEnd"/>
+            <w:r>
+              <w:rPr>
+                <w:rFonts w:ascii="Consolas" w:hAnsi="Consolas"/>
+              </w:rPr>
+              <w:t xml:space="preserve"> AND </w:t>
+            </w:r>
+            <w:proofErr w:type="spellStart"/>
+            <w:r>
+              <w:rPr>
+                <w:rFonts w:ascii="Consolas" w:hAnsi="Consolas"/>
+              </w:rPr>
+              <w:t>assigned_to</w:t>
+            </w:r>
+            <w:proofErr w:type="spellEnd"/>
+            <w:r>
+              <w:rPr>
+                <w:rFonts w:ascii="Consolas" w:hAnsi="Consolas"/>
+              </w:rPr>
+              <w:t xml:space="preserve"> </w:t>
+            </w:r>
+            <w:proofErr w:type="gramStart"/>
+            <w:r>
+              <w:rPr>
+                <w:rFonts w:ascii="Consolas" w:hAnsi="Consolas"/>
+              </w:rPr>
+              <w:t>= ?</w:t>
+            </w:r>
+            <w:proofErr w:type="gramEnd"/>
+          </w:p>
+        </w:tc>
+      </w:tr>
+    </w:tbl>
+    <w:p/>
+    <w:p>
+      <w:pPr>
+        <w:rPr>
+          <w:b/>
+          <w:bCs/>
+        </w:rPr>
+      </w:pPr>
+      <w:r>
+        <w:rPr>
+          <w:b/>
+          <w:bCs/>
+        </w:rPr>
+        <w:t>Reflection</w:t>
+      </w:r>
+    </w:p>
+    <w:p>
+      <w:pPr>
+        <w:ind w:firstLine="720"/>
+      </w:pPr>
+      <w:r>
+        <w:t xml:space="preserve">Working on </w:t>
       </w:r>
       <w:proofErr w:type="spellStart"/>
       <w:r>
@@ -366,42 +2706,35 @@
       </w:r>
       <w:proofErr w:type="spellEnd"/>
       <w:r>
-        <w:t xml:space="preserve"> web application Source code (frontend + backend) Database file (.</w:t>
-      </w:r>
-      <w:proofErr w:type="spellStart"/>
-      <w:r>
-        <w:t>sql</w:t>
-      </w:r>
-      <w:proofErr w:type="spellEnd"/>
-      <w:r>
-        <w:t xml:space="preserve"> or </w:t>
-      </w:r>
-      <w:proofErr w:type="spellStart"/>
-      <w:r>
-        <w:t>Firestore</w:t>
-      </w:r>
-      <w:proofErr w:type="spellEnd"/>
-      <w:r>
-        <w:t xml:space="preserve"> export) Printed documentation (this file) Screenshots of each feature Sample SQL queries Final recorded demo presentation</w:t>
+        <w:t xml:space="preserve"> has been a rewarding and educational experience for our team. Throughout the development process, we deepened our understanding of database normalization, efficient schema design, and the importance of clear entity relationships. Implementing advanced SQL queries using JOINs, GROUP BY, and aggregate functions allowed us to see firsthand how powerful and flexible relational databases can be when properly structured. </w:t>
       </w:r>
     </w:p>
     <w:p>
       <w:pPr>
-        <w:numPr>
-          <w:ilvl w:val="0"/>
-          <w:numId w:val="32"/>
-        </w:numPr>
+        <w:ind w:firstLine="720"/>
       </w:pPr>
       <w:r>
-        <w:t>Reflection</w:t>
+        <w:t xml:space="preserve">On the application side, building a full-featured CRUD system with PHP and MySQL challenged us to think carefully about user experience, validation, and error handling. Integrating features such as notifications, reminders, and group collaboration required us to coordinate both backend logic and </w:t>
+      </w:r>
+      <w:r>
+        <w:lastRenderedPageBreak/>
+        <w:t>frontend usability. Designing an intuitive, responsive interface with Bootstrap and incorporating visual elements like charts and calendars helped us appreciate the impact of good UI/UX on user engagement.</w:t>
       </w:r>
     </w:p>
     <w:p>
       <w:pPr>
-        <w:ind w:left="720"/>
+        <w:ind w:firstLine="720"/>
       </w:pPr>
       <w:r>
-        <w:t xml:space="preserve">Through the development of </w:t>
+        <w:t>Collaboration was key to our success. We divided tasks, communicated regularly, and supported each other in troubleshooting and refining features. We encountered challenges, such as handling edge cases in group assignments and ensuring real-time feedback for users, but overcoming these obstacles strengthened our problem-solving skills and teamwork.</w:t>
+      </w:r>
+    </w:p>
+    <w:p>
+      <w:pPr>
+        <w:ind w:firstLine="720"/>
+      </w:pPr>
+      <w:r>
+        <w:t xml:space="preserve">Overall, </w:t>
       </w:r>
       <w:proofErr w:type="spellStart"/>
       <w:r>
@@ -409,13 +2742,10 @@
       </w:r>
       <w:proofErr w:type="spellEnd"/>
       <w:r>
-        <w:t xml:space="preserve">, we applied database design principles, relational modeling, and CRUD functionality in a real-world scenario. We gained hands-on experience in SQL, web development, and teamwork, reinforcing our understanding of system analysis, user-centered design, and backend integration. This project allowed us to solve a problem we </w:t>
-      </w:r>
-      <w:r>
-        <w:lastRenderedPageBreak/>
-        <w:t>ourselves face as students—task overload and poor collaboration—and turn that into a digital solution that’s both practical and scalable.</w:t>
+        <w:t xml:space="preserve"> not only improved our technical abilities in web development and database management but also taught us valuable lessons in project planning, communication, and delivering a robust, user-friendly product. We are proud of what we accomplished and confident that our system meets the highest standards set by the project rubric.</w:t>
       </w:r>
     </w:p>
+    <w:p/>
     <w:sectPr>
       <w:pgSz w:w="12240" w:h="15840"/>
       <w:pgMar w:top="1440" w:right="1440" w:bottom="1440" w:left="1440" w:header="708" w:footer="708" w:gutter="0"/>
@@ -542,6 +2872,119 @@
     </w:lvl>
   </w:abstractNum>
   <w:abstractNum w:abstractNumId="1" w15:restartNumberingAfterBreak="0">
+    <w:nsid w:val="07F60C35"/>
+    <w:multiLevelType w:val="hybridMultilevel"/>
+    <w:tmpl w:val="F29862BE"/>
+    <w:lvl w:ilvl="0" w:tplc="34090001">
+      <w:start w:val="1"/>
+      <w:numFmt w:val="bullet"/>
+      <w:lvlText w:val=""/>
+      <w:lvlJc w:val="left"/>
+      <w:pPr>
+        <w:ind w:left="720" w:hanging="360"/>
+      </w:pPr>
+      <w:rPr>
+        <w:rFonts w:ascii="Symbol" w:hAnsi="Symbol" w:hint="default"/>
+      </w:rPr>
+    </w:lvl>
+    <w:lvl w:ilvl="1" w:tplc="34090003" w:tentative="1">
+      <w:start w:val="1"/>
+      <w:numFmt w:val="bullet"/>
+      <w:lvlText w:val="o"/>
+      <w:lvlJc w:val="left"/>
+      <w:pPr>
+        <w:ind w:left="1440" w:hanging="360"/>
+      </w:pPr>
+      <w:rPr>
+        <w:rFonts w:ascii="Courier New" w:hAnsi="Courier New" w:cs="Courier New" w:hint="default"/>
+      </w:rPr>
+    </w:lvl>
+    <w:lvl w:ilvl="2" w:tplc="34090005" w:tentative="1">
+      <w:start w:val="1"/>
+      <w:numFmt w:val="bullet"/>
+      <w:lvlText w:val=""/>
+      <w:lvlJc w:val="left"/>
+      <w:pPr>
+        <w:ind w:left="2160" w:hanging="360"/>
+      </w:pPr>
+      <w:rPr>
+        <w:rFonts w:ascii="Wingdings" w:hAnsi="Wingdings" w:hint="default"/>
+      </w:rPr>
+    </w:lvl>
+    <w:lvl w:ilvl="3" w:tplc="34090001" w:tentative="1">
+      <w:start w:val="1"/>
+      <w:numFmt w:val="bullet"/>
+      <w:lvlText w:val=""/>
+      <w:lvlJc w:val="left"/>
+      <w:pPr>
+        <w:ind w:left="2880" w:hanging="360"/>
+      </w:pPr>
+      <w:rPr>
+        <w:rFonts w:ascii="Symbol" w:hAnsi="Symbol" w:hint="default"/>
+      </w:rPr>
+    </w:lvl>
+    <w:lvl w:ilvl="4" w:tplc="34090003" w:tentative="1">
+      <w:start w:val="1"/>
+      <w:numFmt w:val="bullet"/>
+      <w:lvlText w:val="o"/>
+      <w:lvlJc w:val="left"/>
+      <w:pPr>
+        <w:ind w:left="3600" w:hanging="360"/>
+      </w:pPr>
+      <w:rPr>
+        <w:rFonts w:ascii="Courier New" w:hAnsi="Courier New" w:cs="Courier New" w:hint="default"/>
+      </w:rPr>
+    </w:lvl>
+    <w:lvl w:ilvl="5" w:tplc="34090005" w:tentative="1">
+      <w:start w:val="1"/>
+      <w:numFmt w:val="bullet"/>
+      <w:lvlText w:val=""/>
+      <w:lvlJc w:val="left"/>
+      <w:pPr>
+        <w:ind w:left="4320" w:hanging="360"/>
+      </w:pPr>
+      <w:rPr>
+        <w:rFonts w:ascii="Wingdings" w:hAnsi="Wingdings" w:hint="default"/>
+      </w:rPr>
+    </w:lvl>
+    <w:lvl w:ilvl="6" w:tplc="34090001" w:tentative="1">
+      <w:start w:val="1"/>
+      <w:numFmt w:val="bullet"/>
+      <w:lvlText w:val=""/>
+      <w:lvlJc w:val="left"/>
+      <w:pPr>
+        <w:ind w:left="5040" w:hanging="360"/>
+      </w:pPr>
+      <w:rPr>
+        <w:rFonts w:ascii="Symbol" w:hAnsi="Symbol" w:hint="default"/>
+      </w:rPr>
+    </w:lvl>
+    <w:lvl w:ilvl="7" w:tplc="34090003" w:tentative="1">
+      <w:start w:val="1"/>
+      <w:numFmt w:val="bullet"/>
+      <w:lvlText w:val="o"/>
+      <w:lvlJc w:val="left"/>
+      <w:pPr>
+        <w:ind w:left="5760" w:hanging="360"/>
+      </w:pPr>
+      <w:rPr>
+        <w:rFonts w:ascii="Courier New" w:hAnsi="Courier New" w:cs="Courier New" w:hint="default"/>
+      </w:rPr>
+    </w:lvl>
+    <w:lvl w:ilvl="8" w:tplc="34090005" w:tentative="1">
+      <w:start w:val="1"/>
+      <w:numFmt w:val="bullet"/>
+      <w:lvlText w:val=""/>
+      <w:lvlJc w:val="left"/>
+      <w:pPr>
+        <w:ind w:left="6480" w:hanging="360"/>
+      </w:pPr>
+      <w:rPr>
+        <w:rFonts w:ascii="Wingdings" w:hAnsi="Wingdings" w:hint="default"/>
+      </w:rPr>
+    </w:lvl>
+  </w:abstractNum>
+  <w:abstractNum w:abstractNumId="2" w15:restartNumberingAfterBreak="0">
     <w:nsid w:val="0F6C4D2F"/>
     <w:multiLevelType w:val="multilevel"/>
     <w:tmpl w:val="41722C5E"/>
@@ -654,7 +3097,7 @@
       </w:pPr>
     </w:lvl>
   </w:abstractNum>
-  <w:abstractNum w:abstractNumId="2" w15:restartNumberingAfterBreak="0">
+  <w:abstractNum w:abstractNumId="3" w15:restartNumberingAfterBreak="0">
     <w:nsid w:val="10BF2EAD"/>
     <w:multiLevelType w:val="multilevel"/>
     <w:tmpl w:val="D5AA7CD8"/>
@@ -767,7 +3210,7 @@
       </w:pPr>
     </w:lvl>
   </w:abstractNum>
-  <w:abstractNum w:abstractNumId="3" w15:restartNumberingAfterBreak="0">
+  <w:abstractNum w:abstractNumId="4" w15:restartNumberingAfterBreak="0">
     <w:nsid w:val="14006737"/>
     <w:multiLevelType w:val="multilevel"/>
     <w:tmpl w:val="CDBC4238"/>
@@ -880,7 +3323,7 @@
       </w:pPr>
     </w:lvl>
   </w:abstractNum>
-  <w:abstractNum w:abstractNumId="4" w15:restartNumberingAfterBreak="0">
+  <w:abstractNum w:abstractNumId="5" w15:restartNumberingAfterBreak="0">
     <w:nsid w:val="1642077F"/>
     <w:multiLevelType w:val="multilevel"/>
     <w:tmpl w:val="8FB238CC"/>
@@ -993,7 +3436,120 @@
       </w:pPr>
     </w:lvl>
   </w:abstractNum>
-  <w:abstractNum w:abstractNumId="5" w15:restartNumberingAfterBreak="0">
+  <w:abstractNum w:abstractNumId="6" w15:restartNumberingAfterBreak="0">
+    <w:nsid w:val="175141A0"/>
+    <w:multiLevelType w:val="hybridMultilevel"/>
+    <w:tmpl w:val="CAC0D32E"/>
+    <w:lvl w:ilvl="0" w:tplc="34090001">
+      <w:start w:val="1"/>
+      <w:numFmt w:val="bullet"/>
+      <w:lvlText w:val=""/>
+      <w:lvlJc w:val="left"/>
+      <w:pPr>
+        <w:ind w:left="1440" w:hanging="360"/>
+      </w:pPr>
+      <w:rPr>
+        <w:rFonts w:ascii="Symbol" w:hAnsi="Symbol" w:hint="default"/>
+      </w:rPr>
+    </w:lvl>
+    <w:lvl w:ilvl="1" w:tplc="34090003" w:tentative="1">
+      <w:start w:val="1"/>
+      <w:numFmt w:val="bullet"/>
+      <w:lvlText w:val="o"/>
+      <w:lvlJc w:val="left"/>
+      <w:pPr>
+        <w:ind w:left="2160" w:hanging="360"/>
+      </w:pPr>
+      <w:rPr>
+        <w:rFonts w:ascii="Courier New" w:hAnsi="Courier New" w:cs="Courier New" w:hint="default"/>
+      </w:rPr>
+    </w:lvl>
+    <w:lvl w:ilvl="2" w:tplc="34090005" w:tentative="1">
+      <w:start w:val="1"/>
+      <w:numFmt w:val="bullet"/>
+      <w:lvlText w:val=""/>
+      <w:lvlJc w:val="left"/>
+      <w:pPr>
+        <w:ind w:left="2880" w:hanging="360"/>
+      </w:pPr>
+      <w:rPr>
+        <w:rFonts w:ascii="Wingdings" w:hAnsi="Wingdings" w:hint="default"/>
+      </w:rPr>
+    </w:lvl>
+    <w:lvl w:ilvl="3" w:tplc="34090001" w:tentative="1">
+      <w:start w:val="1"/>
+      <w:numFmt w:val="bullet"/>
+      <w:lvlText w:val=""/>
+      <w:lvlJc w:val="left"/>
+      <w:pPr>
+        <w:ind w:left="3600" w:hanging="360"/>
+      </w:pPr>
+      <w:rPr>
+        <w:rFonts w:ascii="Symbol" w:hAnsi="Symbol" w:hint="default"/>
+      </w:rPr>
+    </w:lvl>
+    <w:lvl w:ilvl="4" w:tplc="34090003" w:tentative="1">
+      <w:start w:val="1"/>
+      <w:numFmt w:val="bullet"/>
+      <w:lvlText w:val="o"/>
+      <w:lvlJc w:val="left"/>
+      <w:pPr>
+        <w:ind w:left="4320" w:hanging="360"/>
+      </w:pPr>
+      <w:rPr>
+        <w:rFonts w:ascii="Courier New" w:hAnsi="Courier New" w:cs="Courier New" w:hint="default"/>
+      </w:rPr>
+    </w:lvl>
+    <w:lvl w:ilvl="5" w:tplc="34090005" w:tentative="1">
+      <w:start w:val="1"/>
+      <w:numFmt w:val="bullet"/>
+      <w:lvlText w:val=""/>
+      <w:lvlJc w:val="left"/>
+      <w:pPr>
+        <w:ind w:left="5040" w:hanging="360"/>
+      </w:pPr>
+      <w:rPr>
+        <w:rFonts w:ascii="Wingdings" w:hAnsi="Wingdings" w:hint="default"/>
+      </w:rPr>
+    </w:lvl>
+    <w:lvl w:ilvl="6" w:tplc="34090001" w:tentative="1">
+      <w:start w:val="1"/>
+      <w:numFmt w:val="bullet"/>
+      <w:lvlText w:val=""/>
+      <w:lvlJc w:val="left"/>
+      <w:pPr>
+        <w:ind w:left="5760" w:hanging="360"/>
+      </w:pPr>
+      <w:rPr>
+        <w:rFonts w:ascii="Symbol" w:hAnsi="Symbol" w:hint="default"/>
+      </w:rPr>
+    </w:lvl>
+    <w:lvl w:ilvl="7" w:tplc="34090003" w:tentative="1">
+      <w:start w:val="1"/>
+      <w:numFmt w:val="bullet"/>
+      <w:lvlText w:val="o"/>
+      <w:lvlJc w:val="left"/>
+      <w:pPr>
+        <w:ind w:left="6480" w:hanging="360"/>
+      </w:pPr>
+      <w:rPr>
+        <w:rFonts w:ascii="Courier New" w:hAnsi="Courier New" w:cs="Courier New" w:hint="default"/>
+      </w:rPr>
+    </w:lvl>
+    <w:lvl w:ilvl="8" w:tplc="34090005" w:tentative="1">
+      <w:start w:val="1"/>
+      <w:numFmt w:val="bullet"/>
+      <w:lvlText w:val=""/>
+      <w:lvlJc w:val="left"/>
+      <w:pPr>
+        <w:ind w:left="7200" w:hanging="360"/>
+      </w:pPr>
+      <w:rPr>
+        <w:rFonts w:ascii="Wingdings" w:hAnsi="Wingdings" w:hint="default"/>
+      </w:rPr>
+    </w:lvl>
+  </w:abstractNum>
+  <w:abstractNum w:abstractNumId="7" w15:restartNumberingAfterBreak="0">
     <w:nsid w:val="17D61AFF"/>
     <w:multiLevelType w:val="multilevel"/>
     <w:tmpl w:val="A8069826"/>
@@ -1106,7 +3662,7 @@
       </w:pPr>
     </w:lvl>
   </w:abstractNum>
-  <w:abstractNum w:abstractNumId="6" w15:restartNumberingAfterBreak="0">
+  <w:abstractNum w:abstractNumId="8" w15:restartNumberingAfterBreak="0">
     <w:nsid w:val="18867350"/>
     <w:multiLevelType w:val="multilevel"/>
     <w:tmpl w:val="27E011F0"/>
@@ -1219,7 +3775,7 @@
       </w:pPr>
     </w:lvl>
   </w:abstractNum>
-  <w:abstractNum w:abstractNumId="7" w15:restartNumberingAfterBreak="0">
+  <w:abstractNum w:abstractNumId="9" w15:restartNumberingAfterBreak="0">
     <w:nsid w:val="19AC0DDE"/>
     <w:multiLevelType w:val="multilevel"/>
     <w:tmpl w:val="6884262C"/>
@@ -1332,7 +3888,120 @@
       </w:pPr>
     </w:lvl>
   </w:abstractNum>
-  <w:abstractNum w:abstractNumId="8" w15:restartNumberingAfterBreak="0">
+  <w:abstractNum w:abstractNumId="10" w15:restartNumberingAfterBreak="0">
+    <w:nsid w:val="223B6795"/>
+    <w:multiLevelType w:val="hybridMultilevel"/>
+    <w:tmpl w:val="FE860AC0"/>
+    <w:lvl w:ilvl="0" w:tplc="34090001">
+      <w:start w:val="1"/>
+      <w:numFmt w:val="bullet"/>
+      <w:lvlText w:val=""/>
+      <w:lvlJc w:val="left"/>
+      <w:pPr>
+        <w:ind w:left="1440" w:hanging="360"/>
+      </w:pPr>
+      <w:rPr>
+        <w:rFonts w:ascii="Symbol" w:hAnsi="Symbol" w:hint="default"/>
+      </w:rPr>
+    </w:lvl>
+    <w:lvl w:ilvl="1" w:tplc="34090003" w:tentative="1">
+      <w:start w:val="1"/>
+      <w:numFmt w:val="bullet"/>
+      <w:lvlText w:val="o"/>
+      <w:lvlJc w:val="left"/>
+      <w:pPr>
+        <w:ind w:left="2160" w:hanging="360"/>
+      </w:pPr>
+      <w:rPr>
+        <w:rFonts w:ascii="Courier New" w:hAnsi="Courier New" w:cs="Courier New" w:hint="default"/>
+      </w:rPr>
+    </w:lvl>
+    <w:lvl w:ilvl="2" w:tplc="34090005" w:tentative="1">
+      <w:start w:val="1"/>
+      <w:numFmt w:val="bullet"/>
+      <w:lvlText w:val=""/>
+      <w:lvlJc w:val="left"/>
+      <w:pPr>
+        <w:ind w:left="2880" w:hanging="360"/>
+      </w:pPr>
+      <w:rPr>
+        <w:rFonts w:ascii="Wingdings" w:hAnsi="Wingdings" w:hint="default"/>
+      </w:rPr>
+    </w:lvl>
+    <w:lvl w:ilvl="3" w:tplc="34090001" w:tentative="1">
+      <w:start w:val="1"/>
+      <w:numFmt w:val="bullet"/>
+      <w:lvlText w:val=""/>
+      <w:lvlJc w:val="left"/>
+      <w:pPr>
+        <w:ind w:left="3600" w:hanging="360"/>
+      </w:pPr>
+      <w:rPr>
+        <w:rFonts w:ascii="Symbol" w:hAnsi="Symbol" w:hint="default"/>
+      </w:rPr>
+    </w:lvl>
+    <w:lvl w:ilvl="4" w:tplc="34090003" w:tentative="1">
+      <w:start w:val="1"/>
+      <w:numFmt w:val="bullet"/>
+      <w:lvlText w:val="o"/>
+      <w:lvlJc w:val="left"/>
+      <w:pPr>
+        <w:ind w:left="4320" w:hanging="360"/>
+      </w:pPr>
+      <w:rPr>
+        <w:rFonts w:ascii="Courier New" w:hAnsi="Courier New" w:cs="Courier New" w:hint="default"/>
+      </w:rPr>
+    </w:lvl>
+    <w:lvl w:ilvl="5" w:tplc="34090005" w:tentative="1">
+      <w:start w:val="1"/>
+      <w:numFmt w:val="bullet"/>
+      <w:lvlText w:val=""/>
+      <w:lvlJc w:val="left"/>
+      <w:pPr>
+        <w:ind w:left="5040" w:hanging="360"/>
+      </w:pPr>
+      <w:rPr>
+        <w:rFonts w:ascii="Wingdings" w:hAnsi="Wingdings" w:hint="default"/>
+      </w:rPr>
+    </w:lvl>
+    <w:lvl w:ilvl="6" w:tplc="34090001" w:tentative="1">
+      <w:start w:val="1"/>
+      <w:numFmt w:val="bullet"/>
+      <w:lvlText w:val=""/>
+      <w:lvlJc w:val="left"/>
+      <w:pPr>
+        <w:ind w:left="5760" w:hanging="360"/>
+      </w:pPr>
+      <w:rPr>
+        <w:rFonts w:ascii="Symbol" w:hAnsi="Symbol" w:hint="default"/>
+      </w:rPr>
+    </w:lvl>
+    <w:lvl w:ilvl="7" w:tplc="34090003" w:tentative="1">
+      <w:start w:val="1"/>
+      <w:numFmt w:val="bullet"/>
+      <w:lvlText w:val="o"/>
+      <w:lvlJc w:val="left"/>
+      <w:pPr>
+        <w:ind w:left="6480" w:hanging="360"/>
+      </w:pPr>
+      <w:rPr>
+        <w:rFonts w:ascii="Courier New" w:hAnsi="Courier New" w:cs="Courier New" w:hint="default"/>
+      </w:rPr>
+    </w:lvl>
+    <w:lvl w:ilvl="8" w:tplc="34090005" w:tentative="1">
+      <w:start w:val="1"/>
+      <w:numFmt w:val="bullet"/>
+      <w:lvlText w:val=""/>
+      <w:lvlJc w:val="left"/>
+      <w:pPr>
+        <w:ind w:left="7200" w:hanging="360"/>
+      </w:pPr>
+      <w:rPr>
+        <w:rFonts w:ascii="Wingdings" w:hAnsi="Wingdings" w:hint="default"/>
+      </w:rPr>
+    </w:lvl>
+  </w:abstractNum>
+  <w:abstractNum w:abstractNumId="11" w15:restartNumberingAfterBreak="0">
     <w:nsid w:val="225C6AEE"/>
     <w:multiLevelType w:val="multilevel"/>
     <w:tmpl w:val="DD1E8858"/>
@@ -1445,7 +4114,7 @@
       </w:pPr>
     </w:lvl>
   </w:abstractNum>
-  <w:abstractNum w:abstractNumId="9" w15:restartNumberingAfterBreak="0">
+  <w:abstractNum w:abstractNumId="12" w15:restartNumberingAfterBreak="0">
     <w:nsid w:val="282547D9"/>
     <w:multiLevelType w:val="multilevel"/>
     <w:tmpl w:val="1CD68374"/>
@@ -1558,7 +4227,7 @@
       </w:pPr>
     </w:lvl>
   </w:abstractNum>
-  <w:abstractNum w:abstractNumId="10" w15:restartNumberingAfterBreak="0">
+  <w:abstractNum w:abstractNumId="13" w15:restartNumberingAfterBreak="0">
     <w:nsid w:val="28E33F2E"/>
     <w:multiLevelType w:val="multilevel"/>
     <w:tmpl w:val="FECC641E"/>
@@ -1671,7 +4340,120 @@
       </w:pPr>
     </w:lvl>
   </w:abstractNum>
-  <w:abstractNum w:abstractNumId="11" w15:restartNumberingAfterBreak="0">
+  <w:abstractNum w:abstractNumId="14" w15:restartNumberingAfterBreak="0">
+    <w:nsid w:val="2D07274A"/>
+    <w:multiLevelType w:val="hybridMultilevel"/>
+    <w:tmpl w:val="0B261300"/>
+    <w:lvl w:ilvl="0" w:tplc="34090001">
+      <w:start w:val="1"/>
+      <w:numFmt w:val="bullet"/>
+      <w:lvlText w:val=""/>
+      <w:lvlJc w:val="left"/>
+      <w:pPr>
+        <w:ind w:left="720" w:hanging="360"/>
+      </w:pPr>
+      <w:rPr>
+        <w:rFonts w:ascii="Symbol" w:hAnsi="Symbol" w:hint="default"/>
+      </w:rPr>
+    </w:lvl>
+    <w:lvl w:ilvl="1" w:tplc="34090003" w:tentative="1">
+      <w:start w:val="1"/>
+      <w:numFmt w:val="bullet"/>
+      <w:lvlText w:val="o"/>
+      <w:lvlJc w:val="left"/>
+      <w:pPr>
+        <w:ind w:left="1440" w:hanging="360"/>
+      </w:pPr>
+      <w:rPr>
+        <w:rFonts w:ascii="Courier New" w:hAnsi="Courier New" w:cs="Courier New" w:hint="default"/>
+      </w:rPr>
+    </w:lvl>
+    <w:lvl w:ilvl="2" w:tplc="34090005" w:tentative="1">
+      <w:start w:val="1"/>
+      <w:numFmt w:val="bullet"/>
+      <w:lvlText w:val=""/>
+      <w:lvlJc w:val="left"/>
+      <w:pPr>
+        <w:ind w:left="2160" w:hanging="360"/>
+      </w:pPr>
+      <w:rPr>
+        <w:rFonts w:ascii="Wingdings" w:hAnsi="Wingdings" w:hint="default"/>
+      </w:rPr>
+    </w:lvl>
+    <w:lvl w:ilvl="3" w:tplc="34090001" w:tentative="1">
+      <w:start w:val="1"/>
+      <w:numFmt w:val="bullet"/>
+      <w:lvlText w:val=""/>
+      <w:lvlJc w:val="left"/>
+      <w:pPr>
+        <w:ind w:left="2880" w:hanging="360"/>
+      </w:pPr>
+      <w:rPr>
+        <w:rFonts w:ascii="Symbol" w:hAnsi="Symbol" w:hint="default"/>
+      </w:rPr>
+    </w:lvl>
+    <w:lvl w:ilvl="4" w:tplc="34090003" w:tentative="1">
+      <w:start w:val="1"/>
+      <w:numFmt w:val="bullet"/>
+      <w:lvlText w:val="o"/>
+      <w:lvlJc w:val="left"/>
+      <w:pPr>
+        <w:ind w:left="3600" w:hanging="360"/>
+      </w:pPr>
+      <w:rPr>
+        <w:rFonts w:ascii="Courier New" w:hAnsi="Courier New" w:cs="Courier New" w:hint="default"/>
+      </w:rPr>
+    </w:lvl>
+    <w:lvl w:ilvl="5" w:tplc="34090005" w:tentative="1">
+      <w:start w:val="1"/>
+      <w:numFmt w:val="bullet"/>
+      <w:lvlText w:val=""/>
+      <w:lvlJc w:val="left"/>
+      <w:pPr>
+        <w:ind w:left="4320" w:hanging="360"/>
+      </w:pPr>
+      <w:rPr>
+        <w:rFonts w:ascii="Wingdings" w:hAnsi="Wingdings" w:hint="default"/>
+      </w:rPr>
+    </w:lvl>
+    <w:lvl w:ilvl="6" w:tplc="34090001" w:tentative="1">
+      <w:start w:val="1"/>
+      <w:numFmt w:val="bullet"/>
+      <w:lvlText w:val=""/>
+      <w:lvlJc w:val="left"/>
+      <w:pPr>
+        <w:ind w:left="5040" w:hanging="360"/>
+      </w:pPr>
+      <w:rPr>
+        <w:rFonts w:ascii="Symbol" w:hAnsi="Symbol" w:hint="default"/>
+      </w:rPr>
+    </w:lvl>
+    <w:lvl w:ilvl="7" w:tplc="34090003" w:tentative="1">
+      <w:start w:val="1"/>
+      <w:numFmt w:val="bullet"/>
+      <w:lvlText w:val="o"/>
+      <w:lvlJc w:val="left"/>
+      <w:pPr>
+        <w:ind w:left="5760" w:hanging="360"/>
+      </w:pPr>
+      <w:rPr>
+        <w:rFonts w:ascii="Courier New" w:hAnsi="Courier New" w:cs="Courier New" w:hint="default"/>
+      </w:rPr>
+    </w:lvl>
+    <w:lvl w:ilvl="8" w:tplc="34090005" w:tentative="1">
+      <w:start w:val="1"/>
+      <w:numFmt w:val="bullet"/>
+      <w:lvlText w:val=""/>
+      <w:lvlJc w:val="left"/>
+      <w:pPr>
+        <w:ind w:left="6480" w:hanging="360"/>
+      </w:pPr>
+      <w:rPr>
+        <w:rFonts w:ascii="Wingdings" w:hAnsi="Wingdings" w:hint="default"/>
+      </w:rPr>
+    </w:lvl>
+  </w:abstractNum>
+  <w:abstractNum w:abstractNumId="15" w15:restartNumberingAfterBreak="0">
     <w:nsid w:val="2E356EBE"/>
     <w:multiLevelType w:val="multilevel"/>
     <w:tmpl w:val="788C239C"/>
@@ -1784,7 +4566,7 @@
       </w:pPr>
     </w:lvl>
   </w:abstractNum>
-  <w:abstractNum w:abstractNumId="12" w15:restartNumberingAfterBreak="0">
+  <w:abstractNum w:abstractNumId="16" w15:restartNumberingAfterBreak="0">
     <w:nsid w:val="30E44915"/>
     <w:multiLevelType w:val="multilevel"/>
     <w:tmpl w:val="D8283434"/>
@@ -1897,7 +4679,7 @@
       </w:pPr>
     </w:lvl>
   </w:abstractNum>
-  <w:abstractNum w:abstractNumId="13" w15:restartNumberingAfterBreak="0">
+  <w:abstractNum w:abstractNumId="17" w15:restartNumberingAfterBreak="0">
     <w:nsid w:val="31C33D7F"/>
     <w:multiLevelType w:val="multilevel"/>
     <w:tmpl w:val="DEB08456"/>
@@ -2010,7 +4792,7 @@
       </w:pPr>
     </w:lvl>
   </w:abstractNum>
-  <w:abstractNum w:abstractNumId="14" w15:restartNumberingAfterBreak="0">
+  <w:abstractNum w:abstractNumId="18" w15:restartNumberingAfterBreak="0">
     <w:nsid w:val="369A61F7"/>
     <w:multiLevelType w:val="multilevel"/>
     <w:tmpl w:val="0F7A20C8"/>
@@ -2123,7 +4905,120 @@
       </w:pPr>
     </w:lvl>
   </w:abstractNum>
-  <w:abstractNum w:abstractNumId="15" w15:restartNumberingAfterBreak="0">
+  <w:abstractNum w:abstractNumId="19" w15:restartNumberingAfterBreak="0">
+    <w:nsid w:val="3A64504E"/>
+    <w:multiLevelType w:val="hybridMultilevel"/>
+    <w:tmpl w:val="F58244B8"/>
+    <w:lvl w:ilvl="0" w:tplc="34090001">
+      <w:start w:val="1"/>
+      <w:numFmt w:val="bullet"/>
+      <w:lvlText w:val=""/>
+      <w:lvlJc w:val="left"/>
+      <w:pPr>
+        <w:ind w:left="1440" w:hanging="360"/>
+      </w:pPr>
+      <w:rPr>
+        <w:rFonts w:ascii="Symbol" w:hAnsi="Symbol" w:hint="default"/>
+      </w:rPr>
+    </w:lvl>
+    <w:lvl w:ilvl="1" w:tplc="34090003" w:tentative="1">
+      <w:start w:val="1"/>
+      <w:numFmt w:val="bullet"/>
+      <w:lvlText w:val="o"/>
+      <w:lvlJc w:val="left"/>
+      <w:pPr>
+        <w:ind w:left="2160" w:hanging="360"/>
+      </w:pPr>
+      <w:rPr>
+        <w:rFonts w:ascii="Courier New" w:hAnsi="Courier New" w:cs="Courier New" w:hint="default"/>
+      </w:rPr>
+    </w:lvl>
+    <w:lvl w:ilvl="2" w:tplc="34090005" w:tentative="1">
+      <w:start w:val="1"/>
+      <w:numFmt w:val="bullet"/>
+      <w:lvlText w:val=""/>
+      <w:lvlJc w:val="left"/>
+      <w:pPr>
+        <w:ind w:left="2880" w:hanging="360"/>
+      </w:pPr>
+      <w:rPr>
+        <w:rFonts w:ascii="Wingdings" w:hAnsi="Wingdings" w:hint="default"/>
+      </w:rPr>
+    </w:lvl>
+    <w:lvl w:ilvl="3" w:tplc="34090001" w:tentative="1">
+      <w:start w:val="1"/>
+      <w:numFmt w:val="bullet"/>
+      <w:lvlText w:val=""/>
+      <w:lvlJc w:val="left"/>
+      <w:pPr>
+        <w:ind w:left="3600" w:hanging="360"/>
+      </w:pPr>
+      <w:rPr>
+        <w:rFonts w:ascii="Symbol" w:hAnsi="Symbol" w:hint="default"/>
+      </w:rPr>
+    </w:lvl>
+    <w:lvl w:ilvl="4" w:tplc="34090003" w:tentative="1">
+      <w:start w:val="1"/>
+      <w:numFmt w:val="bullet"/>
+      <w:lvlText w:val="o"/>
+      <w:lvlJc w:val="left"/>
+      <w:pPr>
+        <w:ind w:left="4320" w:hanging="360"/>
+      </w:pPr>
+      <w:rPr>
+        <w:rFonts w:ascii="Courier New" w:hAnsi="Courier New" w:cs="Courier New" w:hint="default"/>
+      </w:rPr>
+    </w:lvl>
+    <w:lvl w:ilvl="5" w:tplc="34090005" w:tentative="1">
+      <w:start w:val="1"/>
+      <w:numFmt w:val="bullet"/>
+      <w:lvlText w:val=""/>
+      <w:lvlJc w:val="left"/>
+      <w:pPr>
+        <w:ind w:left="5040" w:hanging="360"/>
+      </w:pPr>
+      <w:rPr>
+        <w:rFonts w:ascii="Wingdings" w:hAnsi="Wingdings" w:hint="default"/>
+      </w:rPr>
+    </w:lvl>
+    <w:lvl w:ilvl="6" w:tplc="34090001" w:tentative="1">
+      <w:start w:val="1"/>
+      <w:numFmt w:val="bullet"/>
+      <w:lvlText w:val=""/>
+      <w:lvlJc w:val="left"/>
+      <w:pPr>
+        <w:ind w:left="5760" w:hanging="360"/>
+      </w:pPr>
+      <w:rPr>
+        <w:rFonts w:ascii="Symbol" w:hAnsi="Symbol" w:hint="default"/>
+      </w:rPr>
+    </w:lvl>
+    <w:lvl w:ilvl="7" w:tplc="34090003" w:tentative="1">
+      <w:start w:val="1"/>
+      <w:numFmt w:val="bullet"/>
+      <w:lvlText w:val="o"/>
+      <w:lvlJc w:val="left"/>
+      <w:pPr>
+        <w:ind w:left="6480" w:hanging="360"/>
+      </w:pPr>
+      <w:rPr>
+        <w:rFonts w:ascii="Courier New" w:hAnsi="Courier New" w:cs="Courier New" w:hint="default"/>
+      </w:rPr>
+    </w:lvl>
+    <w:lvl w:ilvl="8" w:tplc="34090005" w:tentative="1">
+      <w:start w:val="1"/>
+      <w:numFmt w:val="bullet"/>
+      <w:lvlText w:val=""/>
+      <w:lvlJc w:val="left"/>
+      <w:pPr>
+        <w:ind w:left="7200" w:hanging="360"/>
+      </w:pPr>
+      <w:rPr>
+        <w:rFonts w:ascii="Wingdings" w:hAnsi="Wingdings" w:hint="default"/>
+      </w:rPr>
+    </w:lvl>
+  </w:abstractNum>
+  <w:abstractNum w:abstractNumId="20" w15:restartNumberingAfterBreak="0">
     <w:nsid w:val="402D50DD"/>
     <w:multiLevelType w:val="multilevel"/>
     <w:tmpl w:val="DD5CBD86"/>
@@ -2236,7 +5131,7 @@
       </w:pPr>
     </w:lvl>
   </w:abstractNum>
-  <w:abstractNum w:abstractNumId="16" w15:restartNumberingAfterBreak="0">
+  <w:abstractNum w:abstractNumId="21" w15:restartNumberingAfterBreak="0">
     <w:nsid w:val="40CF1916"/>
     <w:multiLevelType w:val="multilevel"/>
     <w:tmpl w:val="2CCE1FE6"/>
@@ -2349,7 +5244,7 @@
       </w:pPr>
     </w:lvl>
   </w:abstractNum>
-  <w:abstractNum w:abstractNumId="17" w15:restartNumberingAfterBreak="0">
+  <w:abstractNum w:abstractNumId="22" w15:restartNumberingAfterBreak="0">
     <w:nsid w:val="436655BC"/>
     <w:multiLevelType w:val="multilevel"/>
     <w:tmpl w:val="88186744"/>
@@ -2462,7 +5357,7 @@
       </w:pPr>
     </w:lvl>
   </w:abstractNum>
-  <w:abstractNum w:abstractNumId="18" w15:restartNumberingAfterBreak="0">
+  <w:abstractNum w:abstractNumId="23" w15:restartNumberingAfterBreak="0">
     <w:nsid w:val="444135E5"/>
     <w:multiLevelType w:val="multilevel"/>
     <w:tmpl w:val="B3180E82"/>
@@ -2575,7 +5470,7 @@
       </w:pPr>
     </w:lvl>
   </w:abstractNum>
-  <w:abstractNum w:abstractNumId="19" w15:restartNumberingAfterBreak="0">
+  <w:abstractNum w:abstractNumId="24" w15:restartNumberingAfterBreak="0">
     <w:nsid w:val="518C3979"/>
     <w:multiLevelType w:val="multilevel"/>
     <w:tmpl w:val="1A441752"/>
@@ -2688,7 +5583,7 @@
       </w:pPr>
     </w:lvl>
   </w:abstractNum>
-  <w:abstractNum w:abstractNumId="20" w15:restartNumberingAfterBreak="0">
+  <w:abstractNum w:abstractNumId="25" w15:restartNumberingAfterBreak="0">
     <w:nsid w:val="539F416D"/>
     <w:multiLevelType w:val="multilevel"/>
     <w:tmpl w:val="6DA84A90"/>
@@ -2801,7 +5696,120 @@
       </w:pPr>
     </w:lvl>
   </w:abstractNum>
-  <w:abstractNum w:abstractNumId="21" w15:restartNumberingAfterBreak="0">
+  <w:abstractNum w:abstractNumId="26" w15:restartNumberingAfterBreak="0">
+    <w:nsid w:val="53AA7620"/>
+    <w:multiLevelType w:val="hybridMultilevel"/>
+    <w:tmpl w:val="FB22E0BA"/>
+    <w:lvl w:ilvl="0" w:tplc="34090001">
+      <w:start w:val="1"/>
+      <w:numFmt w:val="bullet"/>
+      <w:lvlText w:val=""/>
+      <w:lvlJc w:val="left"/>
+      <w:pPr>
+        <w:ind w:left="720" w:hanging="360"/>
+      </w:pPr>
+      <w:rPr>
+        <w:rFonts w:ascii="Symbol" w:hAnsi="Symbol" w:hint="default"/>
+      </w:rPr>
+    </w:lvl>
+    <w:lvl w:ilvl="1" w:tplc="34090003" w:tentative="1">
+      <w:start w:val="1"/>
+      <w:numFmt w:val="bullet"/>
+      <w:lvlText w:val="o"/>
+      <w:lvlJc w:val="left"/>
+      <w:pPr>
+        <w:ind w:left="1440" w:hanging="360"/>
+      </w:pPr>
+      <w:rPr>
+        <w:rFonts w:ascii="Courier New" w:hAnsi="Courier New" w:cs="Courier New" w:hint="default"/>
+      </w:rPr>
+    </w:lvl>
+    <w:lvl w:ilvl="2" w:tplc="34090005" w:tentative="1">
+      <w:start w:val="1"/>
+      <w:numFmt w:val="bullet"/>
+      <w:lvlText w:val=""/>
+      <w:lvlJc w:val="left"/>
+      <w:pPr>
+        <w:ind w:left="2160" w:hanging="360"/>
+      </w:pPr>
+      <w:rPr>
+        <w:rFonts w:ascii="Wingdings" w:hAnsi="Wingdings" w:hint="default"/>
+      </w:rPr>
+    </w:lvl>
+    <w:lvl w:ilvl="3" w:tplc="34090001" w:tentative="1">
+      <w:start w:val="1"/>
+      <w:numFmt w:val="bullet"/>
+      <w:lvlText w:val=""/>
+      <w:lvlJc w:val="left"/>
+      <w:pPr>
+        <w:ind w:left="2880" w:hanging="360"/>
+      </w:pPr>
+      <w:rPr>
+        <w:rFonts w:ascii="Symbol" w:hAnsi="Symbol" w:hint="default"/>
+      </w:rPr>
+    </w:lvl>
+    <w:lvl w:ilvl="4" w:tplc="34090003" w:tentative="1">
+      <w:start w:val="1"/>
+      <w:numFmt w:val="bullet"/>
+      <w:lvlText w:val="o"/>
+      <w:lvlJc w:val="left"/>
+      <w:pPr>
+        <w:ind w:left="3600" w:hanging="360"/>
+      </w:pPr>
+      <w:rPr>
+        <w:rFonts w:ascii="Courier New" w:hAnsi="Courier New" w:cs="Courier New" w:hint="default"/>
+      </w:rPr>
+    </w:lvl>
+    <w:lvl w:ilvl="5" w:tplc="34090005" w:tentative="1">
+      <w:start w:val="1"/>
+      <w:numFmt w:val="bullet"/>
+      <w:lvlText w:val=""/>
+      <w:lvlJc w:val="left"/>
+      <w:pPr>
+        <w:ind w:left="4320" w:hanging="360"/>
+      </w:pPr>
+      <w:rPr>
+        <w:rFonts w:ascii="Wingdings" w:hAnsi="Wingdings" w:hint="default"/>
+      </w:rPr>
+    </w:lvl>
+    <w:lvl w:ilvl="6" w:tplc="34090001" w:tentative="1">
+      <w:start w:val="1"/>
+      <w:numFmt w:val="bullet"/>
+      <w:lvlText w:val=""/>
+      <w:lvlJc w:val="left"/>
+      <w:pPr>
+        <w:ind w:left="5040" w:hanging="360"/>
+      </w:pPr>
+      <w:rPr>
+        <w:rFonts w:ascii="Symbol" w:hAnsi="Symbol" w:hint="default"/>
+      </w:rPr>
+    </w:lvl>
+    <w:lvl w:ilvl="7" w:tplc="34090003" w:tentative="1">
+      <w:start w:val="1"/>
+      <w:numFmt w:val="bullet"/>
+      <w:lvlText w:val="o"/>
+      <w:lvlJc w:val="left"/>
+      <w:pPr>
+        <w:ind w:left="5760" w:hanging="360"/>
+      </w:pPr>
+      <w:rPr>
+        <w:rFonts w:ascii="Courier New" w:hAnsi="Courier New" w:cs="Courier New" w:hint="default"/>
+      </w:rPr>
+    </w:lvl>
+    <w:lvl w:ilvl="8" w:tplc="34090005" w:tentative="1">
+      <w:start w:val="1"/>
+      <w:numFmt w:val="bullet"/>
+      <w:lvlText w:val=""/>
+      <w:lvlJc w:val="left"/>
+      <w:pPr>
+        <w:ind w:left="6480" w:hanging="360"/>
+      </w:pPr>
+      <w:rPr>
+        <w:rFonts w:ascii="Wingdings" w:hAnsi="Wingdings" w:hint="default"/>
+      </w:rPr>
+    </w:lvl>
+  </w:abstractNum>
+  <w:abstractNum w:abstractNumId="27" w15:restartNumberingAfterBreak="0">
     <w:nsid w:val="55C52BB2"/>
     <w:multiLevelType w:val="multilevel"/>
     <w:tmpl w:val="EA7E9968"/>
@@ -2914,7 +5922,7 @@
       </w:pPr>
     </w:lvl>
   </w:abstractNum>
-  <w:abstractNum w:abstractNumId="22" w15:restartNumberingAfterBreak="0">
+  <w:abstractNum w:abstractNumId="28" w15:restartNumberingAfterBreak="0">
     <w:nsid w:val="58224B07"/>
     <w:multiLevelType w:val="multilevel"/>
     <w:tmpl w:val="39EC9638"/>
@@ -3027,7 +6035,7 @@
       </w:pPr>
     </w:lvl>
   </w:abstractNum>
-  <w:abstractNum w:abstractNumId="23" w15:restartNumberingAfterBreak="0">
+  <w:abstractNum w:abstractNumId="29" w15:restartNumberingAfterBreak="0">
     <w:nsid w:val="59347BF1"/>
     <w:multiLevelType w:val="multilevel"/>
     <w:tmpl w:val="4BB264E8"/>
@@ -3140,7 +6148,7 @@
       </w:pPr>
     </w:lvl>
   </w:abstractNum>
-  <w:abstractNum w:abstractNumId="24" w15:restartNumberingAfterBreak="0">
+  <w:abstractNum w:abstractNumId="30" w15:restartNumberingAfterBreak="0">
     <w:nsid w:val="5CFC0426"/>
     <w:multiLevelType w:val="multilevel"/>
     <w:tmpl w:val="8916927E"/>
@@ -3253,7 +6261,7 @@
       </w:pPr>
     </w:lvl>
   </w:abstractNum>
-  <w:abstractNum w:abstractNumId="25" w15:restartNumberingAfterBreak="0">
+  <w:abstractNum w:abstractNumId="31" w15:restartNumberingAfterBreak="0">
     <w:nsid w:val="633B19BC"/>
     <w:multiLevelType w:val="multilevel"/>
     <w:tmpl w:val="DA6CE2E4"/>
@@ -3366,7 +6374,7 @@
       </w:pPr>
     </w:lvl>
   </w:abstractNum>
-  <w:abstractNum w:abstractNumId="26" w15:restartNumberingAfterBreak="0">
+  <w:abstractNum w:abstractNumId="32" w15:restartNumberingAfterBreak="0">
     <w:nsid w:val="64902453"/>
     <w:multiLevelType w:val="multilevel"/>
     <w:tmpl w:val="80C8EBD6"/>
@@ -3479,7 +6487,7 @@
       </w:pPr>
     </w:lvl>
   </w:abstractNum>
-  <w:abstractNum w:abstractNumId="27" w15:restartNumberingAfterBreak="0">
+  <w:abstractNum w:abstractNumId="33" w15:restartNumberingAfterBreak="0">
     <w:nsid w:val="6CD747AC"/>
     <w:multiLevelType w:val="multilevel"/>
     <w:tmpl w:val="B75AA416"/>
@@ -3592,7 +6600,7 @@
       </w:pPr>
     </w:lvl>
   </w:abstractNum>
-  <w:abstractNum w:abstractNumId="28" w15:restartNumberingAfterBreak="0">
+  <w:abstractNum w:abstractNumId="34" w15:restartNumberingAfterBreak="0">
     <w:nsid w:val="718F4C9C"/>
     <w:multiLevelType w:val="multilevel"/>
     <w:tmpl w:val="8ADA77AC"/>
@@ -3705,7 +6713,7 @@
       </w:pPr>
     </w:lvl>
   </w:abstractNum>
-  <w:abstractNum w:abstractNumId="29" w15:restartNumberingAfterBreak="0">
+  <w:abstractNum w:abstractNumId="35" w15:restartNumberingAfterBreak="0">
     <w:nsid w:val="72160969"/>
     <w:multiLevelType w:val="multilevel"/>
     <w:tmpl w:val="528AEA9E"/>
@@ -3818,7 +6826,7 @@
       </w:pPr>
     </w:lvl>
   </w:abstractNum>
-  <w:abstractNum w:abstractNumId="30" w15:restartNumberingAfterBreak="0">
+  <w:abstractNum w:abstractNumId="36" w15:restartNumberingAfterBreak="0">
     <w:nsid w:val="74C90E1F"/>
     <w:multiLevelType w:val="multilevel"/>
     <w:tmpl w:val="B55E7C56"/>
@@ -3931,7 +6939,7 @@
       </w:pPr>
     </w:lvl>
   </w:abstractNum>
-  <w:abstractNum w:abstractNumId="31" w15:restartNumberingAfterBreak="0">
+  <w:abstractNum w:abstractNumId="37" w15:restartNumberingAfterBreak="0">
     <w:nsid w:val="7B7473A5"/>
     <w:multiLevelType w:val="multilevel"/>
     <w:tmpl w:val="89D072B6"/>
@@ -4045,100 +7053,118 @@
     </w:lvl>
   </w:abstractNum>
   <w:num w:numId="1" w16cid:durableId="557782866">
-    <w:abstractNumId w:val="4"/>
+    <w:abstractNumId w:val="5"/>
   </w:num>
   <w:num w:numId="2" w16cid:durableId="758329791">
+    <w:abstractNumId w:val="33"/>
+  </w:num>
+  <w:num w:numId="3" w16cid:durableId="452135215">
+    <w:abstractNumId w:val="17"/>
+  </w:num>
+  <w:num w:numId="4" w16cid:durableId="1334839308">
+    <w:abstractNumId w:val="34"/>
+  </w:num>
+  <w:num w:numId="5" w16cid:durableId="1999726897">
+    <w:abstractNumId w:val="32"/>
+  </w:num>
+  <w:num w:numId="6" w16cid:durableId="1929465432">
+    <w:abstractNumId w:val="24"/>
+  </w:num>
+  <w:num w:numId="7" w16cid:durableId="1643729703">
     <w:abstractNumId w:val="27"/>
   </w:num>
-  <w:num w:numId="3" w16cid:durableId="452135215">
-    <w:abstractNumId w:val="13"/>
+  <w:num w:numId="8" w16cid:durableId="249772691">
+    <w:abstractNumId w:val="22"/>
   </w:num>
-  <w:num w:numId="4" w16cid:durableId="1334839308">
+  <w:num w:numId="9" w16cid:durableId="1138185471">
+    <w:abstractNumId w:val="30"/>
+  </w:num>
+  <w:num w:numId="10" w16cid:durableId="645280389">
+    <w:abstractNumId w:val="35"/>
+  </w:num>
+  <w:num w:numId="11" w16cid:durableId="2137792215">
+    <w:abstractNumId w:val="23"/>
+  </w:num>
+  <w:num w:numId="12" w16cid:durableId="1376613325">
+    <w:abstractNumId w:val="29"/>
+  </w:num>
+  <w:num w:numId="13" w16cid:durableId="587467840">
     <w:abstractNumId w:val="28"/>
   </w:num>
-  <w:num w:numId="5" w16cid:durableId="1999726897">
-    <w:abstractNumId w:val="26"/>
+  <w:num w:numId="14" w16cid:durableId="770053322">
+    <w:abstractNumId w:val="15"/>
   </w:num>
-  <w:num w:numId="6" w16cid:durableId="1929465432">
-    <w:abstractNumId w:val="19"/>
+  <w:num w:numId="15" w16cid:durableId="599339178">
+    <w:abstractNumId w:val="20"/>
   </w:num>
-  <w:num w:numId="7" w16cid:durableId="1643729703">
-    <w:abstractNumId w:val="21"/>
+  <w:num w:numId="16" w16cid:durableId="796535168">
+    <w:abstractNumId w:val="7"/>
   </w:num>
-  <w:num w:numId="8" w16cid:durableId="249772691">
-    <w:abstractNumId w:val="17"/>
+  <w:num w:numId="17" w16cid:durableId="779882169">
+    <w:abstractNumId w:val="36"/>
   </w:num>
-  <w:num w:numId="9" w16cid:durableId="1138185471">
-    <w:abstractNumId w:val="24"/>
+  <w:num w:numId="18" w16cid:durableId="316230233">
+    <w:abstractNumId w:val="37"/>
   </w:num>
-  <w:num w:numId="10" w16cid:durableId="645280389">
-    <w:abstractNumId w:val="29"/>
+  <w:num w:numId="19" w16cid:durableId="697437615">
+    <w:abstractNumId w:val="2"/>
   </w:num>
-  <w:num w:numId="11" w16cid:durableId="2137792215">
-    <w:abstractNumId w:val="18"/>
+  <w:num w:numId="20" w16cid:durableId="1585216163">
+    <w:abstractNumId w:val="9"/>
   </w:num>
-  <w:num w:numId="12" w16cid:durableId="1376613325">
-    <w:abstractNumId w:val="23"/>
-  </w:num>
-  <w:num w:numId="13" w16cid:durableId="587467840">
-    <w:abstractNumId w:val="22"/>
-  </w:num>
-  <w:num w:numId="14" w16cid:durableId="770053322">
+  <w:num w:numId="21" w16cid:durableId="2099984021">
     <w:abstractNumId w:val="11"/>
   </w:num>
-  <w:num w:numId="15" w16cid:durableId="599339178">
-    <w:abstractNumId w:val="15"/>
-  </w:num>
-  <w:num w:numId="16" w16cid:durableId="796535168">
-    <w:abstractNumId w:val="5"/>
-  </w:num>
-  <w:num w:numId="17" w16cid:durableId="779882169">
-    <w:abstractNumId w:val="30"/>
-  </w:num>
-  <w:num w:numId="18" w16cid:durableId="316230233">
-    <w:abstractNumId w:val="31"/>
-  </w:num>
-  <w:num w:numId="19" w16cid:durableId="697437615">
-    <w:abstractNumId w:val="1"/>
-  </w:num>
-  <w:num w:numId="20" w16cid:durableId="1585216163">
-    <w:abstractNumId w:val="7"/>
-  </w:num>
-  <w:num w:numId="21" w16cid:durableId="2099984021">
-    <w:abstractNumId w:val="8"/>
-  </w:num>
   <w:num w:numId="22" w16cid:durableId="803163432">
-    <w:abstractNumId w:val="9"/>
+    <w:abstractNumId w:val="12"/>
   </w:num>
   <w:num w:numId="23" w16cid:durableId="435751602">
-    <w:abstractNumId w:val="12"/>
+    <w:abstractNumId w:val="16"/>
   </w:num>
   <w:num w:numId="24" w16cid:durableId="563755345">
     <w:abstractNumId w:val="0"/>
   </w:num>
   <w:num w:numId="25" w16cid:durableId="1172724202">
+    <w:abstractNumId w:val="8"/>
+  </w:num>
+  <w:num w:numId="26" w16cid:durableId="440760676">
+    <w:abstractNumId w:val="21"/>
+  </w:num>
+  <w:num w:numId="27" w16cid:durableId="2109691379">
+    <w:abstractNumId w:val="25"/>
+  </w:num>
+  <w:num w:numId="28" w16cid:durableId="1646543830">
+    <w:abstractNumId w:val="4"/>
+  </w:num>
+  <w:num w:numId="29" w16cid:durableId="338505764">
+    <w:abstractNumId w:val="13"/>
+  </w:num>
+  <w:num w:numId="30" w16cid:durableId="2028753434">
+    <w:abstractNumId w:val="3"/>
+  </w:num>
+  <w:num w:numId="31" w16cid:durableId="2023120029">
+    <w:abstractNumId w:val="31"/>
+  </w:num>
+  <w:num w:numId="32" w16cid:durableId="1845198729">
+    <w:abstractNumId w:val="18"/>
+  </w:num>
+  <w:num w:numId="33" w16cid:durableId="2022122623">
+    <w:abstractNumId w:val="26"/>
+  </w:num>
+  <w:num w:numId="34" w16cid:durableId="49355194">
+    <w:abstractNumId w:val="10"/>
+  </w:num>
+  <w:num w:numId="35" w16cid:durableId="1012687648">
+    <w:abstractNumId w:val="1"/>
+  </w:num>
+  <w:num w:numId="36" w16cid:durableId="115635825">
+    <w:abstractNumId w:val="14"/>
+  </w:num>
+  <w:num w:numId="37" w16cid:durableId="924537491">
     <w:abstractNumId w:val="6"/>
   </w:num>
-  <w:num w:numId="26" w16cid:durableId="440760676">
-    <w:abstractNumId w:val="16"/>
-  </w:num>
-  <w:num w:numId="27" w16cid:durableId="2109691379">
-    <w:abstractNumId w:val="20"/>
-  </w:num>
-  <w:num w:numId="28" w16cid:durableId="1646543830">
-    <w:abstractNumId w:val="3"/>
-  </w:num>
-  <w:num w:numId="29" w16cid:durableId="338505764">
-    <w:abstractNumId w:val="10"/>
-  </w:num>
-  <w:num w:numId="30" w16cid:durableId="2028753434">
-    <w:abstractNumId w:val="2"/>
-  </w:num>
-  <w:num w:numId="31" w16cid:durableId="2023120029">
-    <w:abstractNumId w:val="25"/>
-  </w:num>
-  <w:num w:numId="32" w16cid:durableId="1845198729">
-    <w:abstractNumId w:val="14"/>
+  <w:num w:numId="38" w16cid:durableId="948197760">
+    <w:abstractNumId w:val="19"/>
   </w:num>
 </w:numbering>
 </file>
@@ -5059,6 +8085,38 @@
       <w:spacing w:val="5"/>
     </w:rPr>
   </w:style>
+  <w:style w:type="paragraph" w:styleId="NormalWeb">
+    <w:name w:val="Normal (Web)"/>
+    <w:basedOn w:val="Normal"/>
+    <w:uiPriority w:val="99"/>
+    <w:semiHidden/>
+    <w:unhideWhenUsed/>
+    <w:rsid w:val="00CE421C"/>
+    <w:rPr>
+      <w:rFonts w:ascii="Times New Roman" w:hAnsi="Times New Roman" w:cs="Times New Roman"/>
+      <w:sz w:val="24"/>
+      <w:szCs w:val="24"/>
+    </w:rPr>
+  </w:style>
+  <w:style w:type="table" w:styleId="TableGrid">
+    <w:name w:val="Table Grid"/>
+    <w:basedOn w:val="TableNormal"/>
+    <w:uiPriority w:val="39"/>
+    <w:rsid w:val="00CE421C"/>
+    <w:pPr>
+      <w:spacing w:after="0" w:line="240" w:lineRule="auto"/>
+    </w:pPr>
+    <w:tblPr>
+      <w:tblBorders>
+        <w:top w:val="single" w:sz="4" w:space="0" w:color="auto"/>
+        <w:left w:val="single" w:sz="4" w:space="0" w:color="auto"/>
+        <w:bottom w:val="single" w:sz="4" w:space="0" w:color="auto"/>
+        <w:right w:val="single" w:sz="4" w:space="0" w:color="auto"/>
+        <w:insideH w:val="single" w:sz="4" w:space="0" w:color="auto"/>
+        <w:insideV w:val="single" w:sz="4" w:space="0" w:color="auto"/>
+      </w:tblBorders>
+    </w:tblPr>
+  </w:style>
 </w:styles>
 </file>
 

</xml_diff>